<commit_message>
Comment tweaks + verslag Q4
</commit_message>
<xml_diff>
--- a/Verslag Lab 1.docx
+++ b/Verslag Lab 1.docx
@@ -181,8 +181,6 @@
         </w:rPr>
         <w:t xml:space="preserve"> Er werd gebruik gemaakt van een Stack om het gewenste LIFO gedrag te verkrijgen.</w:t>
       </w:r>
-      <w:bookmarkStart w:id="0" w:name="_GoBack"/>
-      <w:bookmarkEnd w:id="0"/>
     </w:p>
     <w:p>
       <w:pPr>
@@ -338,7 +336,82 @@
         <w:rPr>
           <w:lang w:val="nl-BE"/>
         </w:rPr>
-        <w:t>Placeholder.</w:t>
+        <w:t xml:space="preserve">A* zal een optimaal pad zoeken en daarbij de laagste cost + heuristic als </w:t>
+      </w:r>
+      <w:r>
+        <w:rPr>
+          <w:lang w:val="nl-BE"/>
+        </w:rPr>
+        <w:t>metric nemen</w:t>
+      </w:r>
+      <w:r>
+        <w:rPr>
+          <w:lang w:val="nl-BE"/>
+        </w:rPr>
+        <w:t xml:space="preserve">. </w:t>
+      </w:r>
+      <w:r>
+        <w:rPr>
+          <w:lang w:val="nl-BE"/>
+        </w:rPr>
+        <w:t xml:space="preserve">Op dit moment wordt er echter een nullHeuristic gebruikt, dit wil zeggen dat de heuristiek altijd nul zal zijn waardoor enkel de cost een rol speelt. </w:t>
+      </w:r>
+      <w:r>
+        <w:rPr>
+          <w:lang w:val="nl-BE"/>
+        </w:rPr>
+        <w:t>De volgende node die telkens bezocht zal worden, is de node met de laagste waarde</w:t>
+      </w:r>
+      <w:r>
+        <w:rPr>
+          <w:lang w:val="nl-BE"/>
+        </w:rPr>
+        <w:t>. Om dit te kunnen bepalen, zal er een PriorityQueue gebruikt worden. Bij het opvragen van een element (</w:t>
+      </w:r>
+      <w:r>
+        <w:rPr>
+          <w:highlight w:val="lightGray"/>
+          <w:lang w:val="nl-BE"/>
+        </w:rPr>
+        <w:t>pop()</w:t>
+      </w:r>
+      <w:r>
+        <w:rPr>
+          <w:lang w:val="nl-BE"/>
+        </w:rPr>
+        <w:t>) zal telkens de node met de laagste waarde</w:t>
+      </w:r>
+      <w:r>
+        <w:rPr>
+          <w:lang w:val="nl-BE"/>
+        </w:rPr>
+        <w:t xml:space="preserve"> (cost + heuristic)</w:t>
+      </w:r>
+      <w:r>
+        <w:rPr>
+          <w:lang w:val="nl-BE"/>
+        </w:rPr>
+        <w:t xml:space="preserve"> gegeven worden. Dit werd niet recursief opgelost waardoor er een loop gebruikt wordt totdat er een pad gereturned wordt. Ook hier werd er eerst naar een pseudo code gezocht die vervolgens geïmplementeerd moest worden in dit probleem.</w:t>
+      </w:r>
+      <w:r>
+        <w:rPr>
+          <w:lang w:val="nl-BE"/>
+        </w:rPr>
+        <w:t xml:space="preserve"> De cost zal telkens weergeven wat de cost is om tot een bepaalde node te geraken terwijl de heuristiek ons kan vertellen hoe wenselijk een node is om tot bij het uiteindelijke doel te geraken</w:t>
+      </w:r>
+      <w:r>
+        <w:rPr>
+          <w:lang w:val="nl-BE"/>
+        </w:rPr>
+        <w:t>.</w:t>
+      </w:r>
+      <w:bookmarkStart w:id="0" w:name="_GoBack"/>
+      <w:bookmarkEnd w:id="0"/>
+      <w:r>
+        <w:rPr>
+          <w:lang w:val="nl-BE"/>
+        </w:rPr>
+        <w:t xml:space="preserve"> </w:t>
       </w:r>
     </w:p>
     <w:p>
@@ -469,7 +542,16 @@
           <w:szCs w:val="20"/>
           <w:lang w:val="en-GB"/>
         </w:rPr>
-        <w:t>Question 7</w:t>
+        <w:t>Bonus q</w:t>
+      </w:r>
+      <w:r>
+        <w:rPr>
+          <w:rFonts w:cs="Arial"/>
+          <w:b/>
+          <w:szCs w:val="20"/>
+          <w:lang w:val="en-GB"/>
+        </w:rPr>
+        <w:t>uestion 7</w:t>
       </w:r>
       <w:r>
         <w:rPr>
@@ -536,7 +618,16 @@
           <w:szCs w:val="20"/>
           <w:lang w:val="nl-BE"/>
         </w:rPr>
-        <w:t>Question 8</w:t>
+        <w:t>Bonus q</w:t>
+      </w:r>
+      <w:r>
+        <w:rPr>
+          <w:rFonts w:cs="Arial"/>
+          <w:b/>
+          <w:szCs w:val="20"/>
+          <w:lang w:val="nl-BE"/>
+        </w:rPr>
+        <w:t>uestion 8</w:t>
       </w:r>
       <w:r>
         <w:rPr>
@@ -775,7 +866,7 @@
               <w:szCs w:val="20"/>
               <w:lang w:val="en-GB"/>
             </w:rPr>
-            <w:t>1</w:t>
+            <w:t>2</w:t>
           </w:r>
           <w:r>
             <w:rPr>
@@ -3484,7 +3575,7 @@
 </file>
 
 <file path=customXml/itemProps1.xml><?xml version="1.0" encoding="utf-8"?>
-<ds:datastoreItem xmlns:ds="http://schemas.openxmlformats.org/officeDocument/2006/customXml" ds:itemID="{5DF0912E-CE07-4305-B8B5-DD724944C459}">
+<ds:datastoreItem xmlns:ds="http://schemas.openxmlformats.org/officeDocument/2006/customXml" ds:itemID="{6741CCC4-6C01-478C-808B-790A46A16DE4}">
   <ds:schemaRefs>
     <ds:schemaRef ds:uri="http://schemas.openxmlformats.org/officeDocument/2006/bibliography"/>
   </ds:schemaRefs>

</xml_diff>

<commit_message>
Verslag Q8 + kleine code tweak
</commit_message>
<xml_diff>
--- a/Verslag Lab 1.docx
+++ b/Verslag Lab 1.docx
@@ -654,6 +654,12 @@
         </w:rPr>
         <w:t xml:space="preserve"> Hierdoor wordt de som van cost + heuristic lager waardoor dit veld sneller bezocht zal worden en dus als beter beschouwd zal worden. Bijgevolg zullen er minder nodes bezocht moeten worden om een ideaal pad te vinden.</w:t>
       </w:r>
+      <w:r>
+        <w:rPr>
+          <w:lang w:val="nl-BE"/>
+        </w:rPr>
+        <w:t xml:space="preserve"> Bij uitbreiding zou er nog gecontroleerd kunnen worden op muren tussen de state en goal state en daarbij kunnen er eventueel strafpunt(en) toegevoegd worden aan de heuristiek.</w:t>
+      </w:r>
     </w:p>
     <w:p>
       <w:pPr>
@@ -719,7 +725,48 @@
         <w:rPr>
           <w:lang w:val="nl-BE"/>
         </w:rPr>
-        <w:t>Placeholder.</w:t>
+        <w:t xml:space="preserve">In deze opdracht ging het niet om </w:t>
+      </w:r>
+      <w:r>
+        <w:rPr>
+          <w:lang w:val="nl-BE"/>
+        </w:rPr>
+        <w:t xml:space="preserve">een ideaal pad te vinden maar om een pad te vinden dat telkens naar de meest nabije goal state verwijst. Eerst werd er geprobeerd om met een loop door alle goal states te gaan en aan de hand van Manhattan Distance de meest nabije food dot te bepalen. Daarna zou er een pad naar gezocht moeten worden dat vervolgens nog gereturned zou moeten worden. </w:t>
+      </w:r>
+      <w:r>
+        <w:rPr>
+          <w:lang w:val="nl-BE"/>
+        </w:rPr>
+        <w:t xml:space="preserve">Uiteindelijk bleek het simpeler en efficiënter om een eerdere opdracht te gebruiken: Breadth first search. Een </w:t>
+      </w:r>
+      <w:hyperlink r:id="rId8" w:history="1">
+        <w:r>
+          <w:rPr>
+            <w:rStyle w:val="Hyperlink"/>
+            <w:lang w:val="nl-BE"/>
+          </w:rPr>
+          <w:t>vis</w:t>
+        </w:r>
+        <w:r>
+          <w:rPr>
+            <w:rStyle w:val="Hyperlink"/>
+            <w:lang w:val="nl-BE"/>
+          </w:rPr>
+          <w:t>u</w:t>
+        </w:r>
+        <w:r>
+          <w:rPr>
+            <w:rStyle w:val="Hyperlink"/>
+            <w:lang w:val="nl-BE"/>
+          </w:rPr>
+          <w:t>alizer tool</w:t>
+        </w:r>
+      </w:hyperlink>
+      <w:r>
+        <w:rPr>
+          <w:lang w:val="nl-BE"/>
+        </w:rPr>
+        <w:t xml:space="preserve"> op GitHub hielp erbij om dit inzicht te verkrijgen. Bovendien geeft breadth first search gegarandeerd het kortste pad.</w:t>
       </w:r>
       <w:bookmarkStart w:id="0" w:name="_GoBack"/>
       <w:bookmarkEnd w:id="0"/>
@@ -745,8 +792,8 @@
       </w:pPr>
     </w:p>
     <w:sectPr>
-      <w:headerReference w:type="default" r:id="rId8"/>
-      <w:footerReference w:type="default" r:id="rId9"/>
+      <w:headerReference w:type="default" r:id="rId9"/>
+      <w:footerReference w:type="default" r:id="rId10"/>
       <w:pgSz w:w="11906" w:h="16838" w:code="9"/>
       <w:pgMar w:top="1417" w:right="1417" w:bottom="1417" w:left="1417" w:header="851" w:footer="575" w:gutter="0"/>
       <w:cols w:space="708"/>
@@ -3355,6 +3402,29 @@
       <w:lang w:val="nl-NL" w:eastAsia="nl-NL"/>
     </w:rPr>
   </w:style>
+  <w:style w:type="character" w:styleId="Onopgelostemelding">
+    <w:name w:val="Unresolved Mention"/>
+    <w:basedOn w:val="Standaardalinea-lettertype"/>
+    <w:uiPriority w:val="99"/>
+    <w:semiHidden/>
+    <w:unhideWhenUsed/>
+    <w:rsid w:val="00525E52"/>
+    <w:rPr>
+      <w:color w:val="605E5C"/>
+      <w:shd w:val="clear" w:color="auto" w:fill="E1DFDD"/>
+    </w:rPr>
+  </w:style>
+  <w:style w:type="character" w:styleId="GevolgdeHyperlink">
+    <w:name w:val="FollowedHyperlink"/>
+    <w:basedOn w:val="Standaardalinea-lettertype"/>
+    <w:semiHidden/>
+    <w:unhideWhenUsed/>
+    <w:rsid w:val="00525E52"/>
+    <w:rPr>
+      <w:color w:val="C1D82F" w:themeColor="followedHyperlink"/>
+      <w:u w:val="single"/>
+    </w:rPr>
+  </w:style>
 </w:styles>
 </file>
 
@@ -3646,7 +3716,7 @@
 </file>
 
 <file path=customXml/itemProps1.xml><?xml version="1.0" encoding="utf-8"?>
-<ds:datastoreItem xmlns:ds="http://schemas.openxmlformats.org/officeDocument/2006/customXml" ds:itemID="{FF3D13BE-04B4-4406-9B53-61D7EEBCE212}">
+<ds:datastoreItem xmlns:ds="http://schemas.openxmlformats.org/officeDocument/2006/customXml" ds:itemID="{C69E187F-E976-4E3D-B8C1-F81C20F2EABF}">
   <ds:schemaRefs>
     <ds:schemaRef ds:uri="http://schemas.openxmlformats.org/officeDocument/2006/bibliography"/>
   </ds:schemaRefs>

</xml_diff>

<commit_message>
Verslag Q8 deel 2
</commit_message>
<xml_diff>
--- a/Verslag Lab 1.docx
+++ b/Verslag Lab 1.docx
@@ -67,7 +67,21 @@
         <w:rPr>
           <w:lang w:val="nl-BE"/>
         </w:rPr>
-        <w:t xml:space="preserve"> om het algoritme recursief te implementeren. Omdat het algoritme reeds gekend was, werd er online gezocht naar een oplossing in pseudocode. Hierna werd deze pseudocode omgezet in python en toegepast op de specifieke situatie. Het idee achter DFS is om eerst een volledige tak (branch) te volgen en het eerste pad dat naar het doel gevonden wordt als oplossing te nemen. Het spreekt voor zich dat deze oplossing </w:t>
+        <w:t xml:space="preserve"> om het algoritme recursief te implementeren. Omdat het algoritme reeds gekend was, werd er online gezocht naar een oplossing in pseudocode. Hierna werd deze pseudocode omgezet in python en toegepast op de specifieke situatie. Het idee achter DFS is om eerst een volledige tak (</w:t>
+      </w:r>
+      <w:proofErr w:type="spellStart"/>
+      <w:r>
+        <w:rPr>
+          <w:lang w:val="nl-BE"/>
+        </w:rPr>
+        <w:t>branch</w:t>
+      </w:r>
+      <w:proofErr w:type="spellEnd"/>
+      <w:r>
+        <w:rPr>
+          <w:lang w:val="nl-BE"/>
+        </w:rPr>
+        <w:t xml:space="preserve">) te volgen en het eerste pad dat naar het doel gevonden wordt als oplossing te nemen. Het spreekt voor zich dat deze oplossing </w:t>
       </w:r>
       <w:r>
         <w:rPr>
@@ -98,7 +112,21 @@
         <w:rPr>
           <w:lang w:val="nl-BE"/>
         </w:rPr>
-        <w:t xml:space="preserve"> returnen. Indien dit niet het geval is, zal de functie opgeroepen worden op al</w:t>
+        <w:t xml:space="preserve"> </w:t>
+      </w:r>
+      <w:proofErr w:type="spellStart"/>
+      <w:r>
+        <w:rPr>
+          <w:lang w:val="nl-BE"/>
+        </w:rPr>
+        <w:t>returnen</w:t>
+      </w:r>
+      <w:proofErr w:type="spellEnd"/>
+      <w:r>
+        <w:rPr>
+          <w:lang w:val="nl-BE"/>
+        </w:rPr>
+        <w:t>. Indien dit niet het geval is, zal de functie opgeroepen worden op al</w:t>
       </w:r>
       <w:r>
         <w:rPr>
@@ -110,7 +138,63 @@
         <w:rPr>
           <w:lang w:val="nl-BE"/>
         </w:rPr>
-        <w:t xml:space="preserve"> successors die nog niet bekeken zijn. De successors zijn alle locaties (en oa. de richting ten opzichte van de huidige locatie) waar PacMan naar zou kunnen bewegen als hij op de huidige node stond. Als een onderliggende node de goal gevonden heeft, zal deze </w:t>
+        <w:t xml:space="preserve"> </w:t>
+      </w:r>
+      <w:proofErr w:type="spellStart"/>
+      <w:r>
+        <w:rPr>
+          <w:lang w:val="nl-BE"/>
+        </w:rPr>
+        <w:t>successors</w:t>
+      </w:r>
+      <w:proofErr w:type="spellEnd"/>
+      <w:r>
+        <w:rPr>
+          <w:lang w:val="nl-BE"/>
+        </w:rPr>
+        <w:t xml:space="preserve"> die nog niet bekeken zijn. De </w:t>
+      </w:r>
+      <w:proofErr w:type="spellStart"/>
+      <w:r>
+        <w:rPr>
+          <w:lang w:val="nl-BE"/>
+        </w:rPr>
+        <w:t>successors</w:t>
+      </w:r>
+      <w:proofErr w:type="spellEnd"/>
+      <w:r>
+        <w:rPr>
+          <w:lang w:val="nl-BE"/>
+        </w:rPr>
+        <w:t xml:space="preserve"> zijn alle locaties (en </w:t>
+      </w:r>
+      <w:proofErr w:type="spellStart"/>
+      <w:r>
+        <w:rPr>
+          <w:lang w:val="nl-BE"/>
+        </w:rPr>
+        <w:t>oa</w:t>
+      </w:r>
+      <w:proofErr w:type="spellEnd"/>
+      <w:r>
+        <w:rPr>
+          <w:lang w:val="nl-BE"/>
+        </w:rPr>
+        <w:t xml:space="preserve">. de richting ten opzichte van de huidige locatie) waar </w:t>
+      </w:r>
+      <w:proofErr w:type="spellStart"/>
+      <w:r>
+        <w:rPr>
+          <w:lang w:val="nl-BE"/>
+        </w:rPr>
+        <w:t>PacMan</w:t>
+      </w:r>
+      <w:proofErr w:type="spellEnd"/>
+      <w:r>
+        <w:rPr>
+          <w:lang w:val="nl-BE"/>
+        </w:rPr>
+        <w:t xml:space="preserve"> naar zou kunnen bewegen als hij op de huidige node stond. Als een onderliggende node de goal gevonden heeft, zal deze </w:t>
       </w:r>
       <w:r>
         <w:rPr>
@@ -123,13 +207,41 @@
         <w:rPr>
           <w:lang w:val="nl-BE"/>
         </w:rPr>
-        <w:t xml:space="preserve"> returnen en zal bijgevolg de node erboven (</w:t>
-      </w:r>
-      <w:r>
-        <w:rPr>
-          <w:lang w:val="nl-BE"/>
-        </w:rPr>
-        <w:t>zijn parent node dus</w:t>
+        <w:t xml:space="preserve"> </w:t>
+      </w:r>
+      <w:proofErr w:type="spellStart"/>
+      <w:r>
+        <w:rPr>
+          <w:lang w:val="nl-BE"/>
+        </w:rPr>
+        <w:t>returnen</w:t>
+      </w:r>
+      <w:proofErr w:type="spellEnd"/>
+      <w:r>
+        <w:rPr>
+          <w:lang w:val="nl-BE"/>
+        </w:rPr>
+        <w:t xml:space="preserve"> en zal bijgevolg de node erboven (</w:t>
+      </w:r>
+      <w:r>
+        <w:rPr>
+          <w:lang w:val="nl-BE"/>
+        </w:rPr>
+        <w:t xml:space="preserve">zijn </w:t>
+      </w:r>
+      <w:proofErr w:type="spellStart"/>
+      <w:r>
+        <w:rPr>
+          <w:lang w:val="nl-BE"/>
+        </w:rPr>
+        <w:t>parent</w:t>
+      </w:r>
+      <w:proofErr w:type="spellEnd"/>
+      <w:r>
+        <w:rPr>
+          <w:lang w:val="nl-BE"/>
+        </w:rPr>
+        <w:t xml:space="preserve"> node dus</w:t>
       </w:r>
       <w:r>
         <w:rPr>
@@ -148,7 +260,21 @@
         <w:rPr>
           <w:lang w:val="nl-BE"/>
         </w:rPr>
-        <w:t xml:space="preserve"> returnen.</w:t>
+        <w:t xml:space="preserve"> </w:t>
+      </w:r>
+      <w:proofErr w:type="spellStart"/>
+      <w:r>
+        <w:rPr>
+          <w:lang w:val="nl-BE"/>
+        </w:rPr>
+        <w:t>returnen</w:t>
+      </w:r>
+      <w:proofErr w:type="spellEnd"/>
+      <w:r>
+        <w:rPr>
+          <w:lang w:val="nl-BE"/>
+        </w:rPr>
+        <w:t>.</w:t>
       </w:r>
       <w:r>
         <w:rPr>
@@ -156,6 +282,7 @@
         </w:rPr>
         <w:t xml:space="preserve"> Als het einde van een tak bereikt wordt, dan wordt er </w:t>
       </w:r>
+      <w:proofErr w:type="spellStart"/>
       <w:r>
         <w:rPr>
           <w:highlight w:val="lightGray"/>
@@ -163,11 +290,40 @@
         </w:rPr>
         <w:t>False</w:t>
       </w:r>
-      <w:r>
-        <w:rPr>
-          <w:lang w:val="nl-BE"/>
-        </w:rPr>
-        <w:t xml:space="preserve"> gereturned en zal de parent node de bovenste richting van het pad poppen zodat onnodige richtingen verwijderd worden.</w:t>
+      <w:proofErr w:type="spellEnd"/>
+      <w:r>
+        <w:rPr>
+          <w:lang w:val="nl-BE"/>
+        </w:rPr>
+        <w:t xml:space="preserve"> </w:t>
+      </w:r>
+      <w:proofErr w:type="spellStart"/>
+      <w:r>
+        <w:rPr>
+          <w:lang w:val="nl-BE"/>
+        </w:rPr>
+        <w:t>gereturned</w:t>
+      </w:r>
+      <w:proofErr w:type="spellEnd"/>
+      <w:r>
+        <w:rPr>
+          <w:lang w:val="nl-BE"/>
+        </w:rPr>
+        <w:t xml:space="preserve"> en zal de </w:t>
+      </w:r>
+      <w:proofErr w:type="spellStart"/>
+      <w:r>
+        <w:rPr>
+          <w:lang w:val="nl-BE"/>
+        </w:rPr>
+        <w:t>parent</w:t>
+      </w:r>
+      <w:proofErr w:type="spellEnd"/>
+      <w:r>
+        <w:rPr>
+          <w:lang w:val="nl-BE"/>
+        </w:rPr>
+        <w:t xml:space="preserve"> node de bovenste richting van het pad poppen zodat onnodige richtingen verwijderd worden.</w:t>
       </w:r>
       <w:r>
         <w:rPr>
@@ -225,11 +381,19 @@
           <w:lang w:val="nl-BE"/>
         </w:rPr>
       </w:pPr>
-      <w:r>
-        <w:rPr>
-          <w:lang w:val="nl-BE"/>
-        </w:rPr>
-        <w:t>Placeholder.</w:t>
+      <w:proofErr w:type="spellStart"/>
+      <w:r>
+        <w:rPr>
+          <w:lang w:val="nl-BE"/>
+        </w:rPr>
+        <w:t>Placeholder</w:t>
+      </w:r>
+      <w:proofErr w:type="spellEnd"/>
+      <w:r>
+        <w:rPr>
+          <w:lang w:val="nl-BE"/>
+        </w:rPr>
+        <w:t>.</w:t>
       </w:r>
     </w:p>
     <w:p>
@@ -274,11 +438,19 @@
           <w:lang w:val="nl-BE"/>
         </w:rPr>
       </w:pPr>
-      <w:r>
-        <w:rPr>
-          <w:lang w:val="nl-BE"/>
-        </w:rPr>
-        <w:t>Placeholder.</w:t>
+      <w:proofErr w:type="spellStart"/>
+      <w:r>
+        <w:rPr>
+          <w:lang w:val="nl-BE"/>
+        </w:rPr>
+        <w:t>Placeholder</w:t>
+      </w:r>
+      <w:proofErr w:type="spellEnd"/>
+      <w:r>
+        <w:rPr>
+          <w:lang w:val="nl-BE"/>
+        </w:rPr>
+        <w:t>.</w:t>
       </w:r>
     </w:p>
     <w:p>
@@ -336,13 +508,49 @@
         <w:rPr>
           <w:lang w:val="nl-BE"/>
         </w:rPr>
-        <w:t xml:space="preserve">A* zal een optimaal pad zoeken en daarbij de laagste cost + heuristic als </w:t>
-      </w:r>
-      <w:r>
-        <w:rPr>
-          <w:lang w:val="nl-BE"/>
-        </w:rPr>
-        <w:t>metric nemen</w:t>
+        <w:t xml:space="preserve">A* zal een optimaal pad zoeken en daarbij de laagste </w:t>
+      </w:r>
+      <w:proofErr w:type="spellStart"/>
+      <w:r>
+        <w:rPr>
+          <w:lang w:val="nl-BE"/>
+        </w:rPr>
+        <w:t>cost</w:t>
+      </w:r>
+      <w:proofErr w:type="spellEnd"/>
+      <w:r>
+        <w:rPr>
+          <w:lang w:val="nl-BE"/>
+        </w:rPr>
+        <w:t xml:space="preserve"> + </w:t>
+      </w:r>
+      <w:proofErr w:type="spellStart"/>
+      <w:r>
+        <w:rPr>
+          <w:lang w:val="nl-BE"/>
+        </w:rPr>
+        <w:t>heuristic</w:t>
+      </w:r>
+      <w:proofErr w:type="spellEnd"/>
+      <w:r>
+        <w:rPr>
+          <w:lang w:val="nl-BE"/>
+        </w:rPr>
+        <w:t xml:space="preserve"> als </w:t>
+      </w:r>
+      <w:proofErr w:type="spellStart"/>
+      <w:r>
+        <w:rPr>
+          <w:lang w:val="nl-BE"/>
+        </w:rPr>
+        <w:t>metric</w:t>
+      </w:r>
+      <w:proofErr w:type="spellEnd"/>
+      <w:r>
+        <w:rPr>
+          <w:lang w:val="nl-BE"/>
+        </w:rPr>
+        <w:t xml:space="preserve"> nemen</w:t>
       </w:r>
       <w:r>
         <w:rPr>
@@ -354,7 +562,35 @@
         <w:rPr>
           <w:lang w:val="nl-BE"/>
         </w:rPr>
-        <w:t xml:space="preserve">Op dit moment wordt er echter een nullHeuristic gebruikt, dit wil zeggen dat de heuristiek altijd nul zal zijn waardoor enkel de cost een rol speelt. </w:t>
+        <w:t xml:space="preserve">Op dit moment wordt er echter een </w:t>
+      </w:r>
+      <w:proofErr w:type="spellStart"/>
+      <w:r>
+        <w:rPr>
+          <w:lang w:val="nl-BE"/>
+        </w:rPr>
+        <w:t>nullHeuristic</w:t>
+      </w:r>
+      <w:proofErr w:type="spellEnd"/>
+      <w:r>
+        <w:rPr>
+          <w:lang w:val="nl-BE"/>
+        </w:rPr>
+        <w:t xml:space="preserve"> gebruikt, dit wil zeggen dat de heuristiek altijd nul zal zijn waardoor enkel de </w:t>
+      </w:r>
+      <w:proofErr w:type="spellStart"/>
+      <w:r>
+        <w:rPr>
+          <w:lang w:val="nl-BE"/>
+        </w:rPr>
+        <w:t>cost</w:t>
+      </w:r>
+      <w:proofErr w:type="spellEnd"/>
+      <w:r>
+        <w:rPr>
+          <w:lang w:val="nl-BE"/>
+        </w:rPr>
+        <w:t xml:space="preserve"> een rol speelt. </w:t>
       </w:r>
       <w:r>
         <w:rPr>
@@ -366,7 +602,21 @@
         <w:rPr>
           <w:lang w:val="nl-BE"/>
         </w:rPr>
-        <w:t>. Om dit te kunnen bepalen, zal er een PriorityQueue gebruikt worden. Bij het opvragen van een element (</w:t>
+        <w:t xml:space="preserve">. Om dit te kunnen bepalen, zal er een </w:t>
+      </w:r>
+      <w:proofErr w:type="spellStart"/>
+      <w:r>
+        <w:rPr>
+          <w:lang w:val="nl-BE"/>
+        </w:rPr>
+        <w:t>PriorityQueue</w:t>
+      </w:r>
+      <w:proofErr w:type="spellEnd"/>
+      <w:r>
+        <w:rPr>
+          <w:lang w:val="nl-BE"/>
+        </w:rPr>
+        <w:t xml:space="preserve"> gebruikt worden. Bij het opvragen van een element (</w:t>
       </w:r>
       <w:r>
         <w:rPr>
@@ -385,19 +635,89 @@
         <w:rPr>
           <w:lang w:val="nl-BE"/>
         </w:rPr>
-        <w:t xml:space="preserve"> (cost + heuristic)</w:t>
-      </w:r>
-      <w:r>
-        <w:rPr>
-          <w:lang w:val="nl-BE"/>
-        </w:rPr>
-        <w:t xml:space="preserve"> gegeven worden. Dit werd niet recursief opgelost waardoor er een loop gebruikt wordt totdat er een pad gereturned wordt. Ook hier werd er eerst naar een pseudo code gezocht die vervolgens geïmplementeerd moest worden in dit probleem.</w:t>
-      </w:r>
-      <w:r>
-        <w:rPr>
-          <w:lang w:val="nl-BE"/>
-        </w:rPr>
-        <w:t xml:space="preserve"> De cost zal telkens weergeven wat de cost is om tot een bepaalde node te geraken terwijl de heuristiek ons kan vertellen hoe wenselijk een node </w:t>
+        <w:t xml:space="preserve"> (</w:t>
+      </w:r>
+      <w:proofErr w:type="spellStart"/>
+      <w:r>
+        <w:rPr>
+          <w:lang w:val="nl-BE"/>
+        </w:rPr>
+        <w:t>cost</w:t>
+      </w:r>
+      <w:proofErr w:type="spellEnd"/>
+      <w:r>
+        <w:rPr>
+          <w:lang w:val="nl-BE"/>
+        </w:rPr>
+        <w:t xml:space="preserve"> + </w:t>
+      </w:r>
+      <w:proofErr w:type="spellStart"/>
+      <w:r>
+        <w:rPr>
+          <w:lang w:val="nl-BE"/>
+        </w:rPr>
+        <w:t>heuristic</w:t>
+      </w:r>
+      <w:proofErr w:type="spellEnd"/>
+      <w:r>
+        <w:rPr>
+          <w:lang w:val="nl-BE"/>
+        </w:rPr>
+        <w:t>)</w:t>
+      </w:r>
+      <w:r>
+        <w:rPr>
+          <w:lang w:val="nl-BE"/>
+        </w:rPr>
+        <w:t xml:space="preserve"> gegeven worden. Dit werd niet recursief opgelost waardoor er een loop gebruikt wordt totdat er een pad </w:t>
+      </w:r>
+      <w:proofErr w:type="spellStart"/>
+      <w:r>
+        <w:rPr>
+          <w:lang w:val="nl-BE"/>
+        </w:rPr>
+        <w:t>gereturned</w:t>
+      </w:r>
+      <w:proofErr w:type="spellEnd"/>
+      <w:r>
+        <w:rPr>
+          <w:lang w:val="nl-BE"/>
+        </w:rPr>
+        <w:t xml:space="preserve"> wordt. Ook hier werd er eerst naar een pseudo code gezocht die vervolgens geïmplementeerd moest worden in dit probleem.</w:t>
+      </w:r>
+      <w:r>
+        <w:rPr>
+          <w:lang w:val="nl-BE"/>
+        </w:rPr>
+        <w:t xml:space="preserve"> De </w:t>
+      </w:r>
+      <w:proofErr w:type="spellStart"/>
+      <w:r>
+        <w:rPr>
+          <w:lang w:val="nl-BE"/>
+        </w:rPr>
+        <w:t>cost</w:t>
+      </w:r>
+      <w:proofErr w:type="spellEnd"/>
+      <w:r>
+        <w:rPr>
+          <w:lang w:val="nl-BE"/>
+        </w:rPr>
+        <w:t xml:space="preserve"> zal telkens weergeven wat de </w:t>
+      </w:r>
+      <w:proofErr w:type="spellStart"/>
+      <w:r>
+        <w:rPr>
+          <w:lang w:val="nl-BE"/>
+        </w:rPr>
+        <w:t>cost</w:t>
+      </w:r>
+      <w:proofErr w:type="spellEnd"/>
+      <w:r>
+        <w:rPr>
+          <w:lang w:val="nl-BE"/>
+        </w:rPr>
+        <w:t xml:space="preserve"> is om tot een bepaalde node te geraken terwijl de heuristiek ons kan vertellen hoe wenselijk een node </w:t>
       </w:r>
       <w:r>
         <w:rPr>
@@ -466,11 +786,19 @@
           <w:lang w:val="nl-BE"/>
         </w:rPr>
       </w:pPr>
-      <w:r>
-        <w:rPr>
-          <w:lang w:val="nl-BE"/>
-        </w:rPr>
-        <w:t>Placeholder.</w:t>
+      <w:proofErr w:type="spellStart"/>
+      <w:r>
+        <w:rPr>
+          <w:lang w:val="nl-BE"/>
+        </w:rPr>
+        <w:t>Placeholder</w:t>
+      </w:r>
+      <w:proofErr w:type="spellEnd"/>
+      <w:r>
+        <w:rPr>
+          <w:lang w:val="nl-BE"/>
+        </w:rPr>
+        <w:t>.</w:t>
       </w:r>
     </w:p>
     <w:p>
@@ -513,11 +841,19 @@
           <w:lang w:val="nl-BE"/>
         </w:rPr>
       </w:pPr>
-      <w:r>
-        <w:rPr>
-          <w:lang w:val="nl-BE"/>
-        </w:rPr>
-        <w:t>Placeholder.</w:t>
+      <w:proofErr w:type="spellStart"/>
+      <w:r>
+        <w:rPr>
+          <w:lang w:val="nl-BE"/>
+        </w:rPr>
+        <w:t>Placeholder</w:t>
+      </w:r>
+      <w:proofErr w:type="spellEnd"/>
+      <w:r>
+        <w:rPr>
+          <w:lang w:val="nl-BE"/>
+        </w:rPr>
+        <w:t>.</w:t>
       </w:r>
     </w:p>
     <w:p>
@@ -595,6 +931,7 @@
         </w:rPr>
         <w:t xml:space="preserve">In deze opdracht wordt er gebruik gemaakt van de eerder geschreven A* search. Het is echter de bedoeling om nu een zo goed mogelijke heuristiek op te stellen. Eerst moet </w:t>
       </w:r>
+      <w:proofErr w:type="spellStart"/>
       <w:r>
         <w:rPr>
           <w:highlight w:val="lightGray"/>
@@ -602,12 +939,28 @@
         </w:rPr>
         <w:t>isGoalState</w:t>
       </w:r>
-      <w:r>
-        <w:rPr>
-          <w:lang w:val="nl-BE"/>
-        </w:rPr>
-        <w:t xml:space="preserve"> aangevuld worden. Aangezien we weten dat iedere food dot telt als een goal, kunnen we hier zeer eenvoudig gebruik maken van de food grid. Deze is toegankelijk door </w:t>
-      </w:r>
+      <w:proofErr w:type="spellEnd"/>
+      <w:r>
+        <w:rPr>
+          <w:lang w:val="nl-BE"/>
+        </w:rPr>
+        <w:t xml:space="preserve"> aangevuld worden. Aangezien we weten dat iedere food dot telt als een goal, kunnen we hier zeer eenvoudig gebruik maken van de food </w:t>
+      </w:r>
+      <w:proofErr w:type="spellStart"/>
+      <w:r>
+        <w:rPr>
+          <w:lang w:val="nl-BE"/>
+        </w:rPr>
+        <w:t>grid</w:t>
+      </w:r>
+      <w:proofErr w:type="spellEnd"/>
+      <w:r>
+        <w:rPr>
+          <w:lang w:val="nl-BE"/>
+        </w:rPr>
+        <w:t xml:space="preserve">. Deze is toegankelijk door </w:t>
+      </w:r>
+      <w:proofErr w:type="spellStart"/>
       <w:r>
         <w:rPr>
           <w:highlight w:val="lightGray"/>
@@ -616,11 +969,26 @@
         <w:lastRenderedPageBreak/>
         <w:t>self.food</w:t>
       </w:r>
-      <w:r>
-        <w:rPr>
-          <w:lang w:val="nl-BE"/>
-        </w:rPr>
-        <w:t xml:space="preserve">. Deze geeft een matrix van gelijke grootte als het veld waarbij ieder veld op een boolean is ingesteld. De velden die op </w:t>
+      <w:proofErr w:type="spellEnd"/>
+      <w:r>
+        <w:rPr>
+          <w:lang w:val="nl-BE"/>
+        </w:rPr>
+        <w:t xml:space="preserve">. Deze geeft een matrix van gelijke grootte als het veld waarbij ieder veld op een </w:t>
+      </w:r>
+      <w:proofErr w:type="spellStart"/>
+      <w:r>
+        <w:rPr>
+          <w:lang w:val="nl-BE"/>
+        </w:rPr>
+        <w:t>boolean</w:t>
+      </w:r>
+      <w:proofErr w:type="spellEnd"/>
+      <w:r>
+        <w:rPr>
+          <w:lang w:val="nl-BE"/>
+        </w:rPr>
+        <w:t xml:space="preserve"> is ingesteld. De velden die op </w:t>
       </w:r>
       <w:r>
         <w:rPr>
@@ -633,7 +1001,63 @@
         <w:rPr>
           <w:lang w:val="nl-BE"/>
         </w:rPr>
-        <w:t xml:space="preserve"> staan, zijn velden met een dot op. De anderen hebben geen dot. Hierdoor kunnen we de gegeven positie gewoon returnen binnenin de food grid waardoor de velden met een dot als goal beschouwd worden maar de andere velden niet. Als heuristiek werd er eerst gekozen om de Manhattan Distance te  nemen ten opzichte van de meest nabije goal state. Dit gaf echter geen goede resultaten dus werd er een moeilijkere oplossing geprobeerd: de heuristiek werd de som van de Manhattan Distance ten opzichte van </w:t>
+        <w:t xml:space="preserve"> staan, zijn velden met een dot op. De anderen hebben geen dot. Hierdoor kunnen we de gegeven positie gewoon </w:t>
+      </w:r>
+      <w:proofErr w:type="spellStart"/>
+      <w:r>
+        <w:rPr>
+          <w:lang w:val="nl-BE"/>
+        </w:rPr>
+        <w:t>returnen</w:t>
+      </w:r>
+      <w:proofErr w:type="spellEnd"/>
+      <w:r>
+        <w:rPr>
+          <w:lang w:val="nl-BE"/>
+        </w:rPr>
+        <w:t xml:space="preserve"> binnenin de food </w:t>
+      </w:r>
+      <w:proofErr w:type="spellStart"/>
+      <w:r>
+        <w:rPr>
+          <w:lang w:val="nl-BE"/>
+        </w:rPr>
+        <w:t>grid</w:t>
+      </w:r>
+      <w:proofErr w:type="spellEnd"/>
+      <w:r>
+        <w:rPr>
+          <w:lang w:val="nl-BE"/>
+        </w:rPr>
+        <w:t xml:space="preserve"> waardoor de velden met een dot als goal beschouwd worden maar de andere velden niet. Als heuristiek werd er eerst gekozen om de Manhattan </w:t>
+      </w:r>
+      <w:proofErr w:type="spellStart"/>
+      <w:r>
+        <w:rPr>
+          <w:lang w:val="nl-BE"/>
+        </w:rPr>
+        <w:t>Distance</w:t>
+      </w:r>
+      <w:proofErr w:type="spellEnd"/>
+      <w:r>
+        <w:rPr>
+          <w:lang w:val="nl-BE"/>
+        </w:rPr>
+        <w:t xml:space="preserve"> te  nemen ten opzichte van de meest nabije goal state. Dit gaf echter geen goede resultaten dus werd er een moeilijkere oplossing geprobeerd: de heuristiek werd de som van de Manhattan </w:t>
+      </w:r>
+      <w:proofErr w:type="spellStart"/>
+      <w:r>
+        <w:rPr>
+          <w:lang w:val="nl-BE"/>
+        </w:rPr>
+        <w:t>Distance</w:t>
+      </w:r>
+      <w:proofErr w:type="spellEnd"/>
+      <w:r>
+        <w:rPr>
+          <w:lang w:val="nl-BE"/>
+        </w:rPr>
+        <w:t xml:space="preserve"> ten opzichte van </w:t>
       </w:r>
       <w:r>
         <w:rPr>
@@ -646,13 +1070,125 @@
         <w:rPr>
           <w:lang w:val="nl-BE"/>
         </w:rPr>
-        <w:t xml:space="preserve"> goal states gedeeld door het aantal goal states (delen zodat de cost ook nog een relevante rol zou spelen). Dit wil zeggen dat een veld waar veel dots in de buurt zijn, een lagere heuristiek zou krijgen dan een veld waar weinig dots in de buurt zijn.</w:t>
-      </w:r>
-      <w:r>
-        <w:rPr>
-          <w:lang w:val="nl-BE"/>
-        </w:rPr>
-        <w:t xml:space="preserve"> Hierdoor wordt de som van cost + heuristic lager waardoor dit veld sneller bezocht zal worden en dus als beter beschouwd zal worden. Bijgevolg zullen er minder nodes bezocht moeten worden om een ideaal pad te vinden.</w:t>
+        <w:t xml:space="preserve"> goal </w:t>
+      </w:r>
+      <w:proofErr w:type="spellStart"/>
+      <w:r>
+        <w:rPr>
+          <w:lang w:val="nl-BE"/>
+        </w:rPr>
+        <w:t>states</w:t>
+      </w:r>
+      <w:proofErr w:type="spellEnd"/>
+      <w:r>
+        <w:rPr>
+          <w:lang w:val="nl-BE"/>
+        </w:rPr>
+        <w:t xml:space="preserve"> gedeeld door het aantal goal </w:t>
+      </w:r>
+      <w:proofErr w:type="spellStart"/>
+      <w:r>
+        <w:rPr>
+          <w:lang w:val="nl-BE"/>
+        </w:rPr>
+        <w:t>states</w:t>
+      </w:r>
+      <w:proofErr w:type="spellEnd"/>
+      <w:r>
+        <w:rPr>
+          <w:lang w:val="nl-BE"/>
+        </w:rPr>
+        <w:t xml:space="preserve"> (delen zodat de </w:t>
+      </w:r>
+      <w:proofErr w:type="spellStart"/>
+      <w:r>
+        <w:rPr>
+          <w:lang w:val="nl-BE"/>
+        </w:rPr>
+        <w:t>cost</w:t>
+      </w:r>
+      <w:proofErr w:type="spellEnd"/>
+      <w:r>
+        <w:rPr>
+          <w:lang w:val="nl-BE"/>
+        </w:rPr>
+        <w:t xml:space="preserve"> ook nog een relevante rol zou spelen). Dit wil zeggen dat een veld waar veel </w:t>
+      </w:r>
+      <w:proofErr w:type="spellStart"/>
+      <w:r>
+        <w:rPr>
+          <w:lang w:val="nl-BE"/>
+        </w:rPr>
+        <w:t>dots</w:t>
+      </w:r>
+      <w:proofErr w:type="spellEnd"/>
+      <w:r>
+        <w:rPr>
+          <w:lang w:val="nl-BE"/>
+        </w:rPr>
+        <w:t xml:space="preserve"> in de buurt zijn, een lagere heuristiek zou krijgen dan een veld waar weinig </w:t>
+      </w:r>
+      <w:proofErr w:type="spellStart"/>
+      <w:r>
+        <w:rPr>
+          <w:lang w:val="nl-BE"/>
+        </w:rPr>
+        <w:t>dots</w:t>
+      </w:r>
+      <w:proofErr w:type="spellEnd"/>
+      <w:r>
+        <w:rPr>
+          <w:lang w:val="nl-BE"/>
+        </w:rPr>
+        <w:t xml:space="preserve"> in de buurt zijn.</w:t>
+      </w:r>
+      <w:r>
+        <w:rPr>
+          <w:lang w:val="nl-BE"/>
+        </w:rPr>
+        <w:t xml:space="preserve"> Hierdoor wordt de som van </w:t>
+      </w:r>
+      <w:proofErr w:type="spellStart"/>
+      <w:r>
+        <w:rPr>
+          <w:lang w:val="nl-BE"/>
+        </w:rPr>
+        <w:t>cost</w:t>
+      </w:r>
+      <w:proofErr w:type="spellEnd"/>
+      <w:r>
+        <w:rPr>
+          <w:lang w:val="nl-BE"/>
+        </w:rPr>
+        <w:t xml:space="preserve"> + </w:t>
+      </w:r>
+      <w:proofErr w:type="spellStart"/>
+      <w:r>
+        <w:rPr>
+          <w:lang w:val="nl-BE"/>
+        </w:rPr>
+        <w:t>heuristic</w:t>
+      </w:r>
+      <w:proofErr w:type="spellEnd"/>
+      <w:r>
+        <w:rPr>
+          <w:lang w:val="nl-BE"/>
+        </w:rPr>
+        <w:t xml:space="preserve"> lager waardoor dit veld sneller bezocht zal worden en dus als beter beschouwd zal worden. Bijgevolg zullen er minder </w:t>
+      </w:r>
+      <w:proofErr w:type="spellStart"/>
+      <w:r>
+        <w:rPr>
+          <w:lang w:val="nl-BE"/>
+        </w:rPr>
+        <w:t>nodes</w:t>
+      </w:r>
+      <w:proofErr w:type="spellEnd"/>
+      <w:r>
+        <w:rPr>
+          <w:lang w:val="nl-BE"/>
+        </w:rPr>
+        <w:t xml:space="preserve"> bezocht moeten worden om een ideaal pad te vinden.</w:t>
       </w:r>
       <w:r>
         <w:rPr>
@@ -711,7 +1247,27 @@
           <w:szCs w:val="20"/>
           <w:lang w:val="nl-BE"/>
         </w:rPr>
-        <w:t>: Suboptimal search</w:t>
+        <w:t xml:space="preserve">: </w:t>
+      </w:r>
+      <w:proofErr w:type="spellStart"/>
+      <w:r>
+        <w:rPr>
+          <w:rFonts w:cs="Arial"/>
+          <w:b/>
+          <w:szCs w:val="20"/>
+          <w:lang w:val="nl-BE"/>
+        </w:rPr>
+        <w:t>Suboptimal</w:t>
+      </w:r>
+      <w:proofErr w:type="spellEnd"/>
+      <w:r>
+        <w:rPr>
+          <w:rFonts w:cs="Arial"/>
+          <w:b/>
+          <w:szCs w:val="20"/>
+          <w:lang w:val="nl-BE"/>
+        </w:rPr>
+        <w:t xml:space="preserve"> search</w:t>
       </w:r>
     </w:p>
     <w:p>
@@ -731,15 +1287,82 @@
         <w:rPr>
           <w:lang w:val="nl-BE"/>
         </w:rPr>
-        <w:t xml:space="preserve">een ideaal pad te vinden maar om een pad te vinden dat telkens naar de meest nabije goal state verwijst. Eerst werd er geprobeerd om met een loop door alle goal states te gaan en aan de hand van Manhattan Distance de meest nabije food dot te bepalen. Daarna zou er een pad naar gezocht moeten worden dat vervolgens nog gereturned zou moeten worden. </w:t>
-      </w:r>
-      <w:r>
-        <w:rPr>
-          <w:lang w:val="nl-BE"/>
-        </w:rPr>
-        <w:t xml:space="preserve">Uiteindelijk bleek het simpeler en efficiënter om een eerdere opdracht te gebruiken: Breadth first search. Een </w:t>
+        <w:t xml:space="preserve">het vinden van </w:t>
+      </w:r>
+      <w:r>
+        <w:rPr>
+          <w:lang w:val="nl-BE"/>
+        </w:rPr>
+        <w:t xml:space="preserve">een ideaal pad maar om een pad te vinden dat telkens naar de meest nabije goal state verwijst. Eerst werd er geprobeerd om met een loop door alle goal </w:t>
+      </w:r>
+      <w:proofErr w:type="spellStart"/>
+      <w:r>
+        <w:rPr>
+          <w:lang w:val="nl-BE"/>
+        </w:rPr>
+        <w:t>states</w:t>
+      </w:r>
+      <w:proofErr w:type="spellEnd"/>
+      <w:r>
+        <w:rPr>
+          <w:lang w:val="nl-BE"/>
+        </w:rPr>
+        <w:t xml:space="preserve"> te gaan en aan de hand van Manhattan </w:t>
+      </w:r>
+      <w:proofErr w:type="spellStart"/>
+      <w:r>
+        <w:rPr>
+          <w:lang w:val="nl-BE"/>
+        </w:rPr>
+        <w:t>Distance</w:t>
+      </w:r>
+      <w:proofErr w:type="spellEnd"/>
+      <w:r>
+        <w:rPr>
+          <w:lang w:val="nl-BE"/>
+        </w:rPr>
+        <w:t xml:space="preserve"> de meest nabije food dot te bepalen. Daarna zou er een pad naar gezocht moeten worden</w:t>
+      </w:r>
+      <w:r>
+        <w:rPr>
+          <w:lang w:val="nl-BE"/>
+        </w:rPr>
+        <w:t xml:space="preserve"> dat liefst zo kort mogelijk was. </w:t>
+      </w:r>
+      <w:r>
+        <w:rPr>
+          <w:lang w:val="nl-BE"/>
+        </w:rPr>
+        <w:t>Uiteindelijk bleek het efficiënter</w:t>
+      </w:r>
+      <w:r>
+        <w:rPr>
+          <w:lang w:val="nl-BE"/>
+        </w:rPr>
+        <w:t xml:space="preserve"> en simpeler </w:t>
+      </w:r>
+      <w:r>
+        <w:rPr>
+          <w:lang w:val="nl-BE"/>
+        </w:rPr>
+        <w:t xml:space="preserve">om een eerdere opdracht te gebruiken: </w:t>
+      </w:r>
+      <w:proofErr w:type="spellStart"/>
+      <w:r>
+        <w:rPr>
+          <w:lang w:val="nl-BE"/>
+        </w:rPr>
+        <w:t>Breadth</w:t>
+      </w:r>
+      <w:proofErr w:type="spellEnd"/>
+      <w:r>
+        <w:rPr>
+          <w:lang w:val="nl-BE"/>
+        </w:rPr>
+        <w:t xml:space="preserve"> first search. Een </w:t>
       </w:r>
       <w:hyperlink r:id="rId8" w:history="1">
+        <w:proofErr w:type="spellStart"/>
         <w:r>
           <w:rPr>
             <w:rStyle w:val="Hyperlink"/>
@@ -759,17 +1382,94 @@
             <w:rStyle w:val="Hyperlink"/>
             <w:lang w:val="nl-BE"/>
           </w:rPr>
-          <w:t>alizer tool</w:t>
+          <w:t>alizer</w:t>
+        </w:r>
+        <w:proofErr w:type="spellEnd"/>
+        <w:r>
+          <w:rPr>
+            <w:rStyle w:val="Hyperlink"/>
+            <w:lang w:val="nl-BE"/>
+          </w:rPr>
+          <w:t xml:space="preserve"> t</w:t>
+        </w:r>
+        <w:r>
+          <w:rPr>
+            <w:rStyle w:val="Hyperlink"/>
+            <w:lang w:val="nl-BE"/>
+          </w:rPr>
+          <w:t>o</w:t>
+        </w:r>
+        <w:r>
+          <w:rPr>
+            <w:rStyle w:val="Hyperlink"/>
+            <w:lang w:val="nl-BE"/>
+          </w:rPr>
+          <w:t>ol</w:t>
         </w:r>
       </w:hyperlink>
       <w:r>
         <w:rPr>
           <w:lang w:val="nl-BE"/>
         </w:rPr>
-        <w:t xml:space="preserve"> op GitHub hielp erbij om dit inzicht te verkrijgen. Bovendien geeft breadth first search gegarandeerd het kortste pad.</w:t>
-      </w:r>
-      <w:bookmarkStart w:id="0" w:name="_GoBack"/>
-      <w:bookmarkEnd w:id="0"/>
+        <w:t xml:space="preserve"> op GitHub hielp erbij om dit inzicht te verkrijgen</w:t>
+      </w:r>
+      <w:r>
+        <w:rPr>
+          <w:lang w:val="nl-BE"/>
+        </w:rPr>
+        <w:t xml:space="preserve"> (</w:t>
+      </w:r>
+      <w:hyperlink r:id="rId9" w:history="1">
+        <w:r>
+          <w:rPr>
+            <w:rStyle w:val="Hyperlink"/>
+            <w:lang w:val="nl-BE"/>
+          </w:rPr>
+          <w:t>sourc</w:t>
+        </w:r>
+        <w:bookmarkStart w:id="0" w:name="_GoBack"/>
+        <w:bookmarkEnd w:id="0"/>
+        <w:r>
+          <w:rPr>
+            <w:rStyle w:val="Hyperlink"/>
+            <w:lang w:val="nl-BE"/>
+          </w:rPr>
+          <w:t>e</w:t>
+        </w:r>
+        <w:r>
+          <w:rPr>
+            <w:rStyle w:val="Hyperlink"/>
+            <w:lang w:val="nl-BE"/>
+          </w:rPr>
+          <w:t xml:space="preserve"> code</w:t>
+        </w:r>
+      </w:hyperlink>
+      <w:r>
+        <w:rPr>
+          <w:lang w:val="nl-BE"/>
+        </w:rPr>
+        <w:t>)</w:t>
+      </w:r>
+      <w:r>
+        <w:rPr>
+          <w:lang w:val="nl-BE"/>
+        </w:rPr>
+        <w:t xml:space="preserve">. Bovendien geeft </w:t>
+      </w:r>
+      <w:proofErr w:type="spellStart"/>
+      <w:r>
+        <w:rPr>
+          <w:lang w:val="nl-BE"/>
+        </w:rPr>
+        <w:t>breadth</w:t>
+      </w:r>
+      <w:proofErr w:type="spellEnd"/>
+      <w:r>
+        <w:rPr>
+          <w:lang w:val="nl-BE"/>
+        </w:rPr>
+        <w:t xml:space="preserve"> first search gegarandeerd het kortste pad.</w:t>
+      </w:r>
     </w:p>
     <w:p>
       <w:pPr>
@@ -792,8 +1492,8 @@
       </w:pPr>
     </w:p>
     <w:sectPr>
-      <w:headerReference w:type="default" r:id="rId9"/>
-      <w:footerReference w:type="default" r:id="rId10"/>
+      <w:headerReference w:type="default" r:id="rId10"/>
+      <w:footerReference w:type="default" r:id="rId11"/>
       <w:pgSz w:w="11906" w:h="16838" w:code="9"/>
       <w:pgMar w:top="1417" w:right="1417" w:bottom="1417" w:left="1417" w:header="851" w:footer="575" w:gutter="0"/>
       <w:cols w:space="708"/>
@@ -1030,8 +1730,19 @@
               <w:szCs w:val="20"/>
               <w:lang w:val="en-GB"/>
             </w:rPr>
-            <w:t>5-Artificiële intelligentie</w:t>
+            <w:t xml:space="preserve">5-Artificiële </w:t>
           </w:r>
+          <w:proofErr w:type="spellStart"/>
+          <w:r>
+            <w:rPr>
+              <w:b/>
+              <w:color w:val="2D2C7C"/>
+              <w:szCs w:val="20"/>
+              <w:lang w:val="en-GB"/>
+            </w:rPr>
+            <w:t>intelligentie</w:t>
+          </w:r>
+          <w:proofErr w:type="spellEnd"/>
         </w:p>
         <w:p>
           <w:pPr>
@@ -1044,6 +1755,7 @@
               <w:lang w:val="en-GB"/>
             </w:rPr>
           </w:pPr>
+          <w:proofErr w:type="spellStart"/>
           <w:r>
             <w:rPr>
               <w:b/>
@@ -1051,7 +1763,17 @@
               <w:szCs w:val="20"/>
               <w:lang w:val="en-GB"/>
             </w:rPr>
-            <w:t>Labo 1</w:t>
+            <w:t>Labo</w:t>
+          </w:r>
+          <w:proofErr w:type="spellEnd"/>
+          <w:r>
+            <w:rPr>
+              <w:b/>
+              <w:color w:val="2D2C7C"/>
+              <w:szCs w:val="20"/>
+              <w:lang w:val="en-GB"/>
+            </w:rPr>
+            <w:t xml:space="preserve"> 1</w:t>
           </w:r>
         </w:p>
       </w:tc>
@@ -1119,8 +1841,19 @@
               <w:szCs w:val="20"/>
               <w:lang w:val="nl-BE"/>
             </w:rPr>
-            <w:t>Arne Defays</w:t>
+            <w:t xml:space="preserve">Arne </w:t>
           </w:r>
+          <w:proofErr w:type="spellStart"/>
+          <w:r>
+            <w:rPr>
+              <w:b/>
+              <w:color w:val="2D2C7C"/>
+              <w:szCs w:val="20"/>
+              <w:lang w:val="nl-BE"/>
+            </w:rPr>
+            <w:t>Defays</w:t>
+          </w:r>
+          <w:proofErr w:type="spellEnd"/>
         </w:p>
       </w:tc>
     </w:tr>
@@ -3716,7 +4449,7 @@
 </file>
 
 <file path=customXml/itemProps1.xml><?xml version="1.0" encoding="utf-8"?>
-<ds:datastoreItem xmlns:ds="http://schemas.openxmlformats.org/officeDocument/2006/customXml" ds:itemID="{C69E187F-E976-4E3D-B8C1-F81C20F2EABF}">
+<ds:datastoreItem xmlns:ds="http://schemas.openxmlformats.org/officeDocument/2006/customXml" ds:itemID="{AD0FF0C2-1E46-4520-A901-5CDDC3226333}">
   <ds:schemaRefs>
     <ds:schemaRef ds:uri="http://schemas.openxmlformats.org/officeDocument/2006/bibliography"/>
   </ds:schemaRefs>

</xml_diff>

<commit_message>
Verslag lab 1 Q3 afgewerkt
</commit_message>
<xml_diff>
--- a/Verslag Lab 1.docx
+++ b/Verslag Lab 1.docx
@@ -435,33 +435,314 @@
       <w:pPr>
         <w:jc w:val="both"/>
         <w:rPr>
-          <w:lang w:val="nl-BE"/>
-        </w:rPr>
-      </w:pPr>
-      <w:proofErr w:type="spellStart"/>
-      <w:r>
-        <w:rPr>
-          <w:lang w:val="nl-BE"/>
-        </w:rPr>
-        <w:t>Placeholder</w:t>
-      </w:r>
-      <w:proofErr w:type="spellEnd"/>
-      <w:r>
-        <w:rPr>
-          <w:lang w:val="nl-BE"/>
-        </w:rPr>
-        <w:t>.</w:t>
-      </w:r>
-    </w:p>
-    <w:p>
-      <w:pPr>
-        <w:rPr>
           <w:rFonts w:cs="Arial"/>
           <w:b/>
           <w:szCs w:val="20"/>
           <w:lang w:val="nl-BE"/>
         </w:rPr>
       </w:pPr>
+      <w:r>
+        <w:rPr>
+          <w:lang w:val="nl-BE"/>
+        </w:rPr>
+        <w:t xml:space="preserve">In deze opdracht zal steeds gezocht worden naar de action die de laagste </w:t>
+      </w:r>
+      <w:proofErr w:type="spellStart"/>
+      <w:r>
+        <w:rPr>
+          <w:lang w:val="nl-BE"/>
+        </w:rPr>
+        <w:t>cost</w:t>
+      </w:r>
+      <w:proofErr w:type="spellEnd"/>
+      <w:r>
+        <w:rPr>
+          <w:lang w:val="nl-BE"/>
+        </w:rPr>
+        <w:t xml:space="preserve"> heeft om naar een volgende node te gaan om zo het </w:t>
+      </w:r>
+      <w:proofErr w:type="spellStart"/>
+      <w:r>
+        <w:rPr>
+          <w:lang w:val="nl-BE"/>
+        </w:rPr>
+        <w:t>path</w:t>
+      </w:r>
+      <w:proofErr w:type="spellEnd"/>
+      <w:r>
+        <w:rPr>
+          <w:lang w:val="nl-BE"/>
+        </w:rPr>
+        <w:t xml:space="preserve"> met de minste </w:t>
+      </w:r>
+      <w:proofErr w:type="spellStart"/>
+      <w:r>
+        <w:rPr>
+          <w:lang w:val="nl-BE"/>
+        </w:rPr>
+        <w:t>cost</w:t>
+      </w:r>
+      <w:proofErr w:type="spellEnd"/>
+      <w:r>
+        <w:rPr>
+          <w:lang w:val="nl-BE"/>
+        </w:rPr>
+        <w:t xml:space="preserve"> te verkrijgen. In elke node wordt opgeslagen in welke state ze zijn</w:t>
+      </w:r>
+      <w:r>
+        <w:rPr>
+          <w:lang w:val="nl-BE"/>
+        </w:rPr>
+        <w:t xml:space="preserve">, welke actions moeten gebeuren om er te geraken en de </w:t>
+      </w:r>
+      <w:proofErr w:type="spellStart"/>
+      <w:r>
+        <w:rPr>
+          <w:lang w:val="nl-BE"/>
+        </w:rPr>
+        <w:t>cost</w:t>
+      </w:r>
+      <w:proofErr w:type="spellEnd"/>
+      <w:r>
+        <w:rPr>
+          <w:lang w:val="nl-BE"/>
+        </w:rPr>
+        <w:t xml:space="preserve"> om er te geraken. Dit is nodig om deze </w:t>
+      </w:r>
+      <w:proofErr w:type="spellStart"/>
+      <w:r>
+        <w:rPr>
+          <w:lang w:val="nl-BE"/>
+        </w:rPr>
+        <w:t>variablen</w:t>
+      </w:r>
+      <w:proofErr w:type="spellEnd"/>
+      <w:r>
+        <w:rPr>
+          <w:lang w:val="nl-BE"/>
+        </w:rPr>
+        <w:t xml:space="preserve"> te kunnen volgen. Er wordt ook gewerkt met een priorityqueue =&gt; deze zal steeds </w:t>
+      </w:r>
+      <w:r>
+        <w:rPr>
+          <w:lang w:val="nl-BE"/>
+        </w:rPr>
+        <w:t xml:space="preserve">het item in zijn queue poppen met de laagste priority (wat in mijn code overeenkomt met de </w:t>
+      </w:r>
+      <w:proofErr w:type="spellStart"/>
+      <w:r>
+        <w:rPr>
+          <w:lang w:val="nl-BE"/>
+        </w:rPr>
+        <w:t>stepCost</w:t>
+      </w:r>
+      <w:proofErr w:type="spellEnd"/>
+      <w:r>
+        <w:rPr>
+          <w:lang w:val="nl-BE"/>
+        </w:rPr>
+        <w:t xml:space="preserve">) zodat steeds naar de node met de laagste </w:t>
+      </w:r>
+      <w:proofErr w:type="spellStart"/>
+      <w:r>
+        <w:rPr>
+          <w:lang w:val="nl-BE"/>
+        </w:rPr>
+        <w:t>stepCost</w:t>
+      </w:r>
+      <w:proofErr w:type="spellEnd"/>
+      <w:r>
+        <w:rPr>
+          <w:lang w:val="nl-BE"/>
+        </w:rPr>
+        <w:t xml:space="preserve"> wordt gekeken. </w:t>
+      </w:r>
+      <w:r>
+        <w:rPr>
+          <w:lang w:val="nl-BE"/>
+        </w:rPr>
+        <w:t xml:space="preserve">De code werkt als volgt: er wordt steeds </w:t>
+      </w:r>
+      <w:proofErr w:type="spellStart"/>
+      <w:r>
+        <w:rPr>
+          <w:lang w:val="nl-BE"/>
+        </w:rPr>
+        <w:t>geloopt</w:t>
+      </w:r>
+      <w:proofErr w:type="spellEnd"/>
+      <w:r>
+        <w:rPr>
+          <w:lang w:val="nl-BE"/>
+        </w:rPr>
+        <w:t xml:space="preserve"> met als voorwaarde dat de </w:t>
+      </w:r>
+      <w:proofErr w:type="spellStart"/>
+      <w:r>
+        <w:rPr>
+          <w:lang w:val="nl-BE"/>
+        </w:rPr>
+        <w:t>priorityque</w:t>
+      </w:r>
+      <w:proofErr w:type="spellEnd"/>
+      <w:r>
+        <w:rPr>
+          <w:lang w:val="nl-BE"/>
+        </w:rPr>
+        <w:t xml:space="preserve"> niet leeg is (als die leeg is, gaat die uit de loop). In de loop wordt de node met de laagste priority(</w:t>
+      </w:r>
+      <w:proofErr w:type="spellStart"/>
+      <w:r>
+        <w:rPr>
+          <w:lang w:val="nl-BE"/>
+        </w:rPr>
+        <w:t>stepCost</w:t>
+      </w:r>
+      <w:proofErr w:type="spellEnd"/>
+      <w:r>
+        <w:rPr>
+          <w:lang w:val="nl-BE"/>
+        </w:rPr>
+        <w:t xml:space="preserve">) gepopt en daaruit worden “node, actions, </w:t>
+      </w:r>
+      <w:proofErr w:type="spellStart"/>
+      <w:r>
+        <w:rPr>
+          <w:lang w:val="nl-BE"/>
+        </w:rPr>
+        <w:t>stepCost</w:t>
+      </w:r>
+      <w:proofErr w:type="spellEnd"/>
+      <w:r>
+        <w:rPr>
+          <w:lang w:val="nl-BE"/>
+        </w:rPr>
+        <w:t xml:space="preserve">” gehaald. Als deze </w:t>
+      </w:r>
+      <w:r>
+        <w:rPr>
+          <w:lang w:val="nl-BE"/>
+        </w:rPr>
+        <w:t xml:space="preserve">node </w:t>
+      </w:r>
+      <w:r>
+        <w:rPr>
+          <w:lang w:val="nl-BE"/>
+        </w:rPr>
+        <w:t xml:space="preserve">nog niet was bezocht, wordt deze in </w:t>
+      </w:r>
+      <w:proofErr w:type="spellStart"/>
+      <w:r>
+        <w:rPr>
+          <w:lang w:val="nl-BE"/>
+        </w:rPr>
+        <w:t>visited</w:t>
+      </w:r>
+      <w:proofErr w:type="spellEnd"/>
+      <w:r>
+        <w:rPr>
+          <w:lang w:val="nl-BE"/>
+        </w:rPr>
+        <w:t>[] gezet en word</w:t>
+      </w:r>
+      <w:r>
+        <w:rPr>
+          <w:lang w:val="nl-BE"/>
+        </w:rPr>
+        <w:t xml:space="preserve">en van deze node de mogelijke </w:t>
+      </w:r>
+      <w:proofErr w:type="spellStart"/>
+      <w:r>
+        <w:rPr>
+          <w:lang w:val="nl-BE"/>
+        </w:rPr>
+        <w:t>succesors</w:t>
+      </w:r>
+      <w:proofErr w:type="spellEnd"/>
+      <w:r>
+        <w:rPr>
+          <w:lang w:val="nl-BE"/>
+        </w:rPr>
+        <w:t xml:space="preserve"> bepaald (</w:t>
+      </w:r>
+      <w:proofErr w:type="spellStart"/>
+      <w:r>
+        <w:rPr>
+          <w:lang w:val="nl-BE"/>
+        </w:rPr>
+        <w:t>newAction,newStepCost,newNode</w:t>
+      </w:r>
+      <w:proofErr w:type="spellEnd"/>
+      <w:r>
+        <w:rPr>
+          <w:lang w:val="nl-BE"/>
+        </w:rPr>
+        <w:t xml:space="preserve">). Deze nieuwe node wordt samen met de </w:t>
+      </w:r>
+      <w:proofErr w:type="spellStart"/>
+      <w:r>
+        <w:rPr>
+          <w:lang w:val="nl-BE"/>
+        </w:rPr>
+        <w:t>stepCost</w:t>
+      </w:r>
+      <w:proofErr w:type="spellEnd"/>
+      <w:r>
+        <w:rPr>
+          <w:lang w:val="nl-BE"/>
+        </w:rPr>
+        <w:t xml:space="preserve"> als priority in de </w:t>
+      </w:r>
+      <w:proofErr w:type="spellStart"/>
+      <w:r>
+        <w:rPr>
+          <w:lang w:val="nl-BE"/>
+        </w:rPr>
+        <w:t>priorityque</w:t>
+      </w:r>
+      <w:proofErr w:type="spellEnd"/>
+      <w:r>
+        <w:rPr>
+          <w:lang w:val="nl-BE"/>
+        </w:rPr>
+        <w:t xml:space="preserve"> gezet en dan begint de loop opnieuw tot uiteindelijk het hele </w:t>
+      </w:r>
+      <w:proofErr w:type="spellStart"/>
+      <w:r>
+        <w:rPr>
+          <w:lang w:val="nl-BE"/>
+        </w:rPr>
+        <w:t>path</w:t>
+      </w:r>
+      <w:proofErr w:type="spellEnd"/>
+      <w:r>
+        <w:rPr>
+          <w:lang w:val="nl-BE"/>
+        </w:rPr>
+        <w:t xml:space="preserve"> (dus alle actions) zijn bepaald en deze wordt </w:t>
+      </w:r>
+      <w:proofErr w:type="spellStart"/>
+      <w:r>
+        <w:rPr>
+          <w:lang w:val="nl-BE"/>
+        </w:rPr>
+        <w:t>gereturned</w:t>
+      </w:r>
+      <w:proofErr w:type="spellEnd"/>
+      <w:r>
+        <w:rPr>
+          <w:lang w:val="nl-BE"/>
+        </w:rPr>
+        <w:t xml:space="preserve">. </w:t>
+      </w:r>
+      <w:bookmarkStart w:id="0" w:name="_GoBack"/>
+      <w:bookmarkEnd w:id="0"/>
+      <w:r>
+        <w:rPr>
+          <w:lang w:val="nl-BE"/>
+        </w:rPr>
+        <w:t xml:space="preserve"> </w:t>
+      </w:r>
     </w:p>
     <w:p>
       <w:pPr>
@@ -966,7 +1247,6 @@
           <w:highlight w:val="lightGray"/>
           <w:lang w:val="nl-BE"/>
         </w:rPr>
-        <w:lastRenderedPageBreak/>
         <w:t>self.food</w:t>
       </w:r>
       <w:proofErr w:type="spellEnd"/>
@@ -1368,21 +1648,7 @@
             <w:rStyle w:val="Hyperlink"/>
             <w:lang w:val="nl-BE"/>
           </w:rPr>
-          <w:t>vis</w:t>
-        </w:r>
-        <w:r>
-          <w:rPr>
-            <w:rStyle w:val="Hyperlink"/>
-            <w:lang w:val="nl-BE"/>
-          </w:rPr>
-          <w:t>u</w:t>
-        </w:r>
-        <w:r>
-          <w:rPr>
-            <w:rStyle w:val="Hyperlink"/>
-            <w:lang w:val="nl-BE"/>
-          </w:rPr>
-          <w:t>alizer</w:t>
+          <w:t>visualizer</w:t>
         </w:r>
         <w:proofErr w:type="spellEnd"/>
         <w:r>
@@ -1390,21 +1656,7 @@
             <w:rStyle w:val="Hyperlink"/>
             <w:lang w:val="nl-BE"/>
           </w:rPr>
-          <w:t xml:space="preserve"> t</w:t>
-        </w:r>
-        <w:r>
-          <w:rPr>
-            <w:rStyle w:val="Hyperlink"/>
-            <w:lang w:val="nl-BE"/>
-          </w:rPr>
-          <w:t>o</w:t>
-        </w:r>
-        <w:r>
-          <w:rPr>
-            <w:rStyle w:val="Hyperlink"/>
-            <w:lang w:val="nl-BE"/>
-          </w:rPr>
-          <w:t>ol</w:t>
+          <w:t xml:space="preserve"> tool</w:t>
         </w:r>
       </w:hyperlink>
       <w:r>
@@ -1425,23 +1677,7 @@
             <w:rStyle w:val="Hyperlink"/>
             <w:lang w:val="nl-BE"/>
           </w:rPr>
-          <w:t>sourc</w:t>
-        </w:r>
-        <w:bookmarkStart w:id="0" w:name="_GoBack"/>
-        <w:bookmarkEnd w:id="0"/>
-        <w:r>
-          <w:rPr>
-            <w:rStyle w:val="Hyperlink"/>
-            <w:lang w:val="nl-BE"/>
-          </w:rPr>
-          <w:t>e</w:t>
-        </w:r>
-        <w:r>
-          <w:rPr>
-            <w:rStyle w:val="Hyperlink"/>
-            <w:lang w:val="nl-BE"/>
-          </w:rPr>
-          <w:t xml:space="preserve"> code</w:t>
+          <w:t>source code</w:t>
         </w:r>
       </w:hyperlink>
       <w:r>
@@ -1841,19 +2077,8 @@
               <w:szCs w:val="20"/>
               <w:lang w:val="nl-BE"/>
             </w:rPr>
-            <w:t xml:space="preserve">Arne </w:t>
+            <w:t>Arne Defays</w:t>
           </w:r>
-          <w:proofErr w:type="spellStart"/>
-          <w:r>
-            <w:rPr>
-              <w:b/>
-              <w:color w:val="2D2C7C"/>
-              <w:szCs w:val="20"/>
-              <w:lang w:val="nl-BE"/>
-            </w:rPr>
-            <w:t>Defays</w:t>
-          </w:r>
-          <w:proofErr w:type="spellEnd"/>
         </w:p>
       </w:tc>
     </w:tr>
@@ -1934,7 +2159,7 @@
             <mc:AlternateContent>
               <mc:Choice Requires="wps">
                 <w:drawing>
-                  <wp:anchor distT="0" distB="0" distL="114300" distR="114300" simplePos="0" relativeHeight="251659264" behindDoc="0" locked="0" layoutInCell="1" allowOverlap="1">
+                  <wp:anchor distT="0" distB="0" distL="114300" distR="114300" simplePos="0" relativeHeight="251659264" behindDoc="0" locked="0" layoutInCell="1" allowOverlap="1" wp14:anchorId="3817FF7B" wp14:editId="0BB0DA4B">
                     <wp:simplePos x="0" y="0"/>
                     <wp:positionH relativeFrom="column">
                       <wp:posOffset>-77470</wp:posOffset>
@@ -2031,7 +2256,7 @@
               <w:lang w:val="nl-BE" w:eastAsia="nl-BE"/>
             </w:rPr>
             <w:drawing>
-              <wp:inline distT="0" distB="0" distL="0" distR="0">
+              <wp:inline distT="0" distB="0" distL="0" distR="0" wp14:anchorId="1AB32319" wp14:editId="6556443B">
                 <wp:extent cx="2851150" cy="330200"/>
                 <wp:effectExtent l="19050" t="0" r="6350" b="0"/>
                 <wp:docPr id="5" name="Picture 1" descr="logo_ua"/>
@@ -3270,6 +3495,7 @@
     <w:lsdException w:name="HTML Sample" w:semiHidden="1" w:unhideWhenUsed="1"/>
     <w:lsdException w:name="HTML Typewriter" w:semiHidden="1" w:unhideWhenUsed="1"/>
     <w:lsdException w:name="HTML Variable" w:semiHidden="1" w:unhideWhenUsed="1"/>
+    <w:lsdException w:name="Normal Table" w:semiHidden="1" w:unhideWhenUsed="1"/>
     <w:lsdException w:name="annotation subject" w:semiHidden="1" w:unhideWhenUsed="1"/>
     <w:lsdException w:name="No List" w:semiHidden="1" w:unhideWhenUsed="1"/>
     <w:lsdException w:name="Outline List 1" w:semiHidden="1" w:unhideWhenUsed="1"/>
@@ -3315,8 +3541,10 @@
     <w:lsdException w:name="Table Subtle 1" w:semiHidden="1" w:unhideWhenUsed="1"/>
     <w:lsdException w:name="Table Subtle 2" w:semiHidden="1" w:unhideWhenUsed="1"/>
     <w:lsdException w:name="Table Web 1" w:semiHidden="1" w:unhideWhenUsed="1"/>
+    <w:lsdException w:name="Table Web 2" w:semiHidden="1" w:unhideWhenUsed="1"/>
     <w:lsdException w:name="Table Web 3" w:semiHidden="1" w:unhideWhenUsed="1"/>
     <w:lsdException w:name="Balloon Text" w:semiHidden="1" w:unhideWhenUsed="1"/>
+    <w:lsdException w:name="Table Theme" w:semiHidden="1" w:unhideWhenUsed="1"/>
     <w:lsdException w:name="Placeholder Text" w:semiHidden="1" w:uiPriority="99"/>
     <w:lsdException w:name="No Spacing" w:uiPriority="1"/>
     <w:lsdException w:name="Light Shading" w:uiPriority="60"/>
@@ -4449,7 +4677,7 @@
 </file>
 
 <file path=customXml/itemProps1.xml><?xml version="1.0" encoding="utf-8"?>
-<ds:datastoreItem xmlns:ds="http://schemas.openxmlformats.org/officeDocument/2006/customXml" ds:itemID="{AD0FF0C2-1E46-4520-A901-5CDDC3226333}">
+<ds:datastoreItem xmlns:ds="http://schemas.openxmlformats.org/officeDocument/2006/customXml" ds:itemID="{17BE4C49-ADDF-41CA-9146-7A7082060BE7}">
   <ds:schemaRefs>
     <ds:schemaRef ds:uri="http://schemas.openxmlformats.org/officeDocument/2006/bibliography"/>
   </ds:schemaRefs>

</xml_diff>

<commit_message>
Verslag 1: BFS Algorithm
</commit_message>
<xml_diff>
--- a/Verslag Lab 1.docx
+++ b/Verslag Lab 1.docx
@@ -138,6 +138,47 @@
         <w:rPr>
           <w:lang w:val="nl-BE"/>
         </w:rPr>
+        <w:t xml:space="preserve"> successors die nog niet bekeken zijn. De successors zijn alle locaties (en </w:t>
+      </w:r>
+      <w:proofErr w:type="spellStart"/>
+      <w:r>
+        <w:rPr>
+          <w:lang w:val="nl-BE"/>
+        </w:rPr>
+        <w:t>oa</w:t>
+      </w:r>
+      <w:proofErr w:type="spellEnd"/>
+      <w:r>
+        <w:rPr>
+          <w:lang w:val="nl-BE"/>
+        </w:rPr>
+        <w:t xml:space="preserve">. de richting ten opzichte van de huidige locatie) waar </w:t>
+      </w:r>
+      <w:proofErr w:type="spellStart"/>
+      <w:r>
+        <w:rPr>
+          <w:lang w:val="nl-BE"/>
+        </w:rPr>
+        <w:t>PacMan</w:t>
+      </w:r>
+      <w:proofErr w:type="spellEnd"/>
+      <w:r>
+        <w:rPr>
+          <w:lang w:val="nl-BE"/>
+        </w:rPr>
+        <w:t xml:space="preserve"> naar zou kunnen bewegen als hij op de huidige node stond. Als een onderliggende node de goal gevonden heeft, zal deze </w:t>
+      </w:r>
+      <w:r>
+        <w:rPr>
+          <w:highlight w:val="lightGray"/>
+          <w:lang w:val="nl-BE"/>
+        </w:rPr>
+        <w:t>True</w:t>
+      </w:r>
+      <w:r>
+        <w:rPr>
+          <w:lang w:val="nl-BE"/>
+        </w:rPr>
         <w:t xml:space="preserve"> </w:t>
       </w:r>
       <w:proofErr w:type="spellStart"/>
@@ -145,56 +186,26 @@
         <w:rPr>
           <w:lang w:val="nl-BE"/>
         </w:rPr>
-        <w:t>successors</w:t>
-      </w:r>
-      <w:proofErr w:type="spellEnd"/>
-      <w:r>
-        <w:rPr>
-          <w:lang w:val="nl-BE"/>
-        </w:rPr>
-        <w:t xml:space="preserve"> die nog niet bekeken zijn. De </w:t>
-      </w:r>
-      <w:proofErr w:type="spellStart"/>
-      <w:r>
-        <w:rPr>
-          <w:lang w:val="nl-BE"/>
-        </w:rPr>
-        <w:t>successors</w:t>
-      </w:r>
-      <w:proofErr w:type="spellEnd"/>
-      <w:r>
-        <w:rPr>
-          <w:lang w:val="nl-BE"/>
-        </w:rPr>
-        <w:t xml:space="preserve"> zijn alle locaties (en </w:t>
-      </w:r>
-      <w:proofErr w:type="spellStart"/>
-      <w:r>
-        <w:rPr>
-          <w:lang w:val="nl-BE"/>
-        </w:rPr>
-        <w:t>oa</w:t>
-      </w:r>
-      <w:proofErr w:type="spellEnd"/>
-      <w:r>
-        <w:rPr>
-          <w:lang w:val="nl-BE"/>
-        </w:rPr>
-        <w:t xml:space="preserve">. de richting ten opzichte van de huidige locatie) waar </w:t>
-      </w:r>
-      <w:proofErr w:type="spellStart"/>
-      <w:r>
-        <w:rPr>
-          <w:lang w:val="nl-BE"/>
-        </w:rPr>
-        <w:t>PacMan</w:t>
-      </w:r>
-      <w:proofErr w:type="spellEnd"/>
-      <w:r>
-        <w:rPr>
-          <w:lang w:val="nl-BE"/>
-        </w:rPr>
-        <w:t xml:space="preserve"> naar zou kunnen bewegen als hij op de huidige node stond. Als een onderliggende node de goal gevonden heeft, zal deze </w:t>
+        <w:t>returnen</w:t>
+      </w:r>
+      <w:proofErr w:type="spellEnd"/>
+      <w:r>
+        <w:rPr>
+          <w:lang w:val="nl-BE"/>
+        </w:rPr>
+        <w:t xml:space="preserve"> en zal bijgevolg de node erboven (</w:t>
+      </w:r>
+      <w:r>
+        <w:rPr>
+          <w:lang w:val="nl-BE"/>
+        </w:rPr>
+        <w:t>zijn parent node dus</w:t>
+      </w:r>
+      <w:r>
+        <w:rPr>
+          <w:lang w:val="nl-BE"/>
+        </w:rPr>
+        <w:t xml:space="preserve">) ook </w:t>
       </w:r>
       <w:r>
         <w:rPr>
@@ -221,41 +232,23 @@
         <w:rPr>
           <w:lang w:val="nl-BE"/>
         </w:rPr>
-        <w:t xml:space="preserve"> en zal bijgevolg de node erboven (</w:t>
-      </w:r>
-      <w:r>
-        <w:rPr>
-          <w:lang w:val="nl-BE"/>
-        </w:rPr>
-        <w:t xml:space="preserve">zijn </w:t>
-      </w:r>
-      <w:proofErr w:type="spellStart"/>
-      <w:r>
-        <w:rPr>
-          <w:lang w:val="nl-BE"/>
-        </w:rPr>
-        <w:t>parent</w:t>
-      </w:r>
-      <w:proofErr w:type="spellEnd"/>
-      <w:r>
-        <w:rPr>
-          <w:lang w:val="nl-BE"/>
-        </w:rPr>
-        <w:t xml:space="preserve"> node dus</w:t>
-      </w:r>
-      <w:r>
-        <w:rPr>
-          <w:lang w:val="nl-BE"/>
-        </w:rPr>
-        <w:t xml:space="preserve">) ook </w:t>
-      </w:r>
+        <w:t>.</w:t>
+      </w:r>
+      <w:r>
+        <w:rPr>
+          <w:lang w:val="nl-BE"/>
+        </w:rPr>
+        <w:t xml:space="preserve"> Als het einde van een tak bereikt wordt, dan wordt er </w:t>
+      </w:r>
+      <w:proofErr w:type="spellStart"/>
       <w:r>
         <w:rPr>
           <w:highlight w:val="lightGray"/>
           <w:lang w:val="nl-BE"/>
         </w:rPr>
-        <w:t>True</w:t>
-      </w:r>
+        <w:t>False</w:t>
+      </w:r>
+      <w:proofErr w:type="spellEnd"/>
       <w:r>
         <w:rPr>
           <w:lang w:val="nl-BE"/>
@@ -267,41 +260,6 @@
         <w:rPr>
           <w:lang w:val="nl-BE"/>
         </w:rPr>
-        <w:t>returnen</w:t>
-      </w:r>
-      <w:proofErr w:type="spellEnd"/>
-      <w:r>
-        <w:rPr>
-          <w:lang w:val="nl-BE"/>
-        </w:rPr>
-        <w:t>.</w:t>
-      </w:r>
-      <w:r>
-        <w:rPr>
-          <w:lang w:val="nl-BE"/>
-        </w:rPr>
-        <w:t xml:space="preserve"> Als het einde van een tak bereikt wordt, dan wordt er </w:t>
-      </w:r>
-      <w:proofErr w:type="spellStart"/>
-      <w:r>
-        <w:rPr>
-          <w:highlight w:val="lightGray"/>
-          <w:lang w:val="nl-BE"/>
-        </w:rPr>
-        <w:t>False</w:t>
-      </w:r>
-      <w:proofErr w:type="spellEnd"/>
-      <w:r>
-        <w:rPr>
-          <w:lang w:val="nl-BE"/>
-        </w:rPr>
-        <w:t xml:space="preserve"> </w:t>
-      </w:r>
-      <w:proofErr w:type="spellStart"/>
-      <w:r>
-        <w:rPr>
-          <w:lang w:val="nl-BE"/>
-        </w:rPr>
         <w:t>gereturned</w:t>
       </w:r>
       <w:proofErr w:type="spellEnd"/>
@@ -309,21 +267,7 @@
         <w:rPr>
           <w:lang w:val="nl-BE"/>
         </w:rPr>
-        <w:t xml:space="preserve"> en zal de </w:t>
-      </w:r>
-      <w:proofErr w:type="spellStart"/>
-      <w:r>
-        <w:rPr>
-          <w:lang w:val="nl-BE"/>
-        </w:rPr>
-        <w:t>parent</w:t>
-      </w:r>
-      <w:proofErr w:type="spellEnd"/>
-      <w:r>
-        <w:rPr>
-          <w:lang w:val="nl-BE"/>
-        </w:rPr>
-        <w:t xml:space="preserve"> node de bovenste richting van het pad poppen zodat onnodige richtingen verwijderd worden.</w:t>
+        <w:t xml:space="preserve"> en zal de parent node de bovenste richting van het pad poppen zodat onnodige richtingen verwijderd worden.</w:t>
       </w:r>
       <w:r>
         <w:rPr>
@@ -373,31 +317,66 @@
         </w:rPr>
         <w:t>Question 2</w:t>
       </w:r>
+      <w:r>
+        <w:rPr>
+          <w:rFonts w:cs="Arial"/>
+          <w:b/>
+          <w:szCs w:val="20"/>
+          <w:lang w:val="nl-BE"/>
+        </w:rPr>
+        <w:t>: BFS</w:t>
+      </w:r>
     </w:p>
     <w:p>
       <w:pPr>
         <w:jc w:val="both"/>
         <w:rPr>
-          <w:lang w:val="nl-BE"/>
-        </w:rPr>
-      </w:pPr>
-      <w:proofErr w:type="spellStart"/>
-      <w:r>
-        <w:rPr>
-          <w:lang w:val="nl-BE"/>
-        </w:rPr>
-        <w:t>Placeholder</w:t>
-      </w:r>
-      <w:proofErr w:type="spellEnd"/>
-      <w:r>
-        <w:rPr>
-          <w:lang w:val="nl-BE"/>
-        </w:rPr>
-        <w:t>.</w:t>
-      </w:r>
+          <w:rFonts w:cs="Arial"/>
+          <w:b/>
+          <w:szCs w:val="20"/>
+          <w:lang w:val="nl-BE"/>
+        </w:rPr>
+      </w:pPr>
     </w:p>
     <w:p>
       <w:pPr>
+        <w:jc w:val="both"/>
+      </w:pPr>
+      <w:r>
+        <w:rPr>
+          <w:lang w:val="nl-BE"/>
+        </w:rPr>
+        <w:t>Het Breadth-first search (BFS) algoritme zal, startend van de</w:t>
+      </w:r>
+      <w:r>
+        <w:t xml:space="preserve"> source node, elk niveau controleren tot de bestemming is berreikt. Na het checken van niveau 1, springen we naar niveau 2; Daarna naar niveau 3, enzovoort. De volgorde bij het doorlopen van nodes in hetzelfde niveau kan verschillen van tijd tot tijd. Het processen van alle nodes, voor het springen naar een dieper niveau, is in dit algoritme uiterst belangrijk.</w:t>
+      </w:r>
+    </w:p>
+    <w:p>
+      <w:pPr>
+        <w:jc w:val="both"/>
+      </w:pPr>
+      <w:r>
+        <w:t>Om hierin te slagen, maakt het algoritme gebruik van een queue. Deze queue werkt volgens het first in, first out (FIFO) principe. De eerste stap in een while-lus is het fetchen van een node uit deze queue. In elke iteratie zijn er twee opties mogelijk. De eerste optie gaat als volgt: “Zijn we bij de bestemming aangekomen?”. Zo niet, voegen we de successors van de node toe aan de queue. Elke successor wordt automatisch toegevoegd aan de ‘visited’ stack. Deze stack werd ook gebruikt in het voorgaande DFS algoritme. Het zorgt ervoor dat geen enkele node twee keer wordt bezocht.</w:t>
+      </w:r>
+    </w:p>
+    <w:p>
+      <w:pPr>
+        <w:jc w:val="both"/>
+        <w:rPr>
+          <w:rFonts w:cs="Arial"/>
+          <w:b/>
+          <w:szCs w:val="20"/>
+          <w:lang w:val="nl-BE"/>
+        </w:rPr>
+      </w:pPr>
+      <w:r>
+        <w:t>Stel dat we de bestemming hebben gevonden. Dit is niet genoeg. Net zoals bij DFS, moet er een lijst met directions teruggeven worden. Anders blijft Pacman stil staan op het scherm. In het BFS algoritme zoeken we een weg terug naar de source node (functie “backtrace”). Dit is mogelijk dankzij het bijhouden van een directionary ‘parent’. De weg naar boven omkeren, geeft ons een correct pad voor Pacman.</w:t>
+      </w:r>
+    </w:p>
+    <w:p>
+      <w:pPr>
+        <w:jc w:val="both"/>
         <w:rPr>
           <w:rFonts w:cs="Arial"/>
           <w:b/>
@@ -435,314 +414,309 @@
       <w:pPr>
         <w:jc w:val="both"/>
         <w:rPr>
+          <w:lang w:val="nl-BE"/>
+        </w:rPr>
+      </w:pPr>
+      <w:r>
+        <w:rPr>
+          <w:lang w:val="nl-BE"/>
+        </w:rPr>
+        <w:t xml:space="preserve">In deze opdracht zal steeds gezocht worden naar de action die de laagste </w:t>
+      </w:r>
+      <w:proofErr w:type="spellStart"/>
+      <w:r>
+        <w:rPr>
+          <w:lang w:val="nl-BE"/>
+        </w:rPr>
+        <w:t>cost</w:t>
+      </w:r>
+      <w:proofErr w:type="spellEnd"/>
+      <w:r>
+        <w:rPr>
+          <w:lang w:val="nl-BE"/>
+        </w:rPr>
+        <w:t xml:space="preserve"> heeft om naar een volgende node te gaan om zo het </w:t>
+      </w:r>
+      <w:proofErr w:type="spellStart"/>
+      <w:r>
+        <w:rPr>
+          <w:lang w:val="nl-BE"/>
+        </w:rPr>
+        <w:t>path</w:t>
+      </w:r>
+      <w:proofErr w:type="spellEnd"/>
+      <w:r>
+        <w:rPr>
+          <w:lang w:val="nl-BE"/>
+        </w:rPr>
+        <w:t xml:space="preserve"> met de minste </w:t>
+      </w:r>
+      <w:proofErr w:type="spellStart"/>
+      <w:r>
+        <w:rPr>
+          <w:lang w:val="nl-BE"/>
+        </w:rPr>
+        <w:t>cost</w:t>
+      </w:r>
+      <w:proofErr w:type="spellEnd"/>
+      <w:r>
+        <w:rPr>
+          <w:lang w:val="nl-BE"/>
+        </w:rPr>
+        <w:t xml:space="preserve"> te verkrijgen. In elke node wordt opgeslagen in welke state ze zijn</w:t>
+      </w:r>
+      <w:r>
+        <w:rPr>
+          <w:lang w:val="nl-BE"/>
+        </w:rPr>
+        <w:t xml:space="preserve">, welke actions moeten gebeuren om er te geraken en de </w:t>
+      </w:r>
+      <w:proofErr w:type="spellStart"/>
+      <w:r>
+        <w:rPr>
+          <w:lang w:val="nl-BE"/>
+        </w:rPr>
+        <w:t>cost</w:t>
+      </w:r>
+      <w:proofErr w:type="spellEnd"/>
+      <w:r>
+        <w:rPr>
+          <w:lang w:val="nl-BE"/>
+        </w:rPr>
+        <w:t xml:space="preserve"> om er te geraken. Dit is nodig om deze </w:t>
+      </w:r>
+      <w:proofErr w:type="spellStart"/>
+      <w:r>
+        <w:rPr>
+          <w:lang w:val="nl-BE"/>
+        </w:rPr>
+        <w:t>variablen</w:t>
+      </w:r>
+      <w:proofErr w:type="spellEnd"/>
+      <w:r>
+        <w:rPr>
+          <w:lang w:val="nl-BE"/>
+        </w:rPr>
+        <w:t xml:space="preserve"> te kunnen volgen. Er wordt ook gewerkt met een priorityqueue =&gt; deze zal steeds </w:t>
+      </w:r>
+      <w:r>
+        <w:rPr>
+          <w:lang w:val="nl-BE"/>
+        </w:rPr>
+        <w:t xml:space="preserve">het item in zijn queue poppen met de laagste priority (wat in mijn code overeenkomt met de </w:t>
+      </w:r>
+      <w:proofErr w:type="spellStart"/>
+      <w:r>
+        <w:rPr>
+          <w:lang w:val="nl-BE"/>
+        </w:rPr>
+        <w:t>stepCost</w:t>
+      </w:r>
+      <w:proofErr w:type="spellEnd"/>
+      <w:r>
+        <w:rPr>
+          <w:lang w:val="nl-BE"/>
+        </w:rPr>
+        <w:t xml:space="preserve">) zodat steeds naar de node met de laagste </w:t>
+      </w:r>
+      <w:proofErr w:type="spellStart"/>
+      <w:r>
+        <w:rPr>
+          <w:lang w:val="nl-BE"/>
+        </w:rPr>
+        <w:t>stepCost</w:t>
+      </w:r>
+      <w:proofErr w:type="spellEnd"/>
+      <w:r>
+        <w:rPr>
+          <w:lang w:val="nl-BE"/>
+        </w:rPr>
+        <w:t xml:space="preserve"> wordt gekeken. </w:t>
+      </w:r>
+      <w:r>
+        <w:rPr>
+          <w:lang w:val="nl-BE"/>
+        </w:rPr>
+        <w:t xml:space="preserve">De code werkt als volgt: er wordt steeds </w:t>
+      </w:r>
+      <w:proofErr w:type="spellStart"/>
+      <w:r>
+        <w:rPr>
+          <w:lang w:val="nl-BE"/>
+        </w:rPr>
+        <w:t>geloopt</w:t>
+      </w:r>
+      <w:proofErr w:type="spellEnd"/>
+      <w:r>
+        <w:rPr>
+          <w:lang w:val="nl-BE"/>
+        </w:rPr>
+        <w:t xml:space="preserve"> met als voorwaarde dat de </w:t>
+      </w:r>
+      <w:proofErr w:type="spellStart"/>
+      <w:r>
+        <w:rPr>
+          <w:lang w:val="nl-BE"/>
+        </w:rPr>
+        <w:t>priorityque</w:t>
+      </w:r>
+      <w:proofErr w:type="spellEnd"/>
+      <w:r>
+        <w:rPr>
+          <w:lang w:val="nl-BE"/>
+        </w:rPr>
+        <w:t xml:space="preserve"> niet leeg is (als die leeg is, gaat die uit de loop). In de loop wordt de node met de laagste priority(</w:t>
+      </w:r>
+      <w:proofErr w:type="spellStart"/>
+      <w:r>
+        <w:rPr>
+          <w:lang w:val="nl-BE"/>
+        </w:rPr>
+        <w:t>stepCost</w:t>
+      </w:r>
+      <w:proofErr w:type="spellEnd"/>
+      <w:r>
+        <w:rPr>
+          <w:lang w:val="nl-BE"/>
+        </w:rPr>
+        <w:t xml:space="preserve">) gepopt en daaruit worden </w:t>
+      </w:r>
+      <w:r>
+        <w:rPr>
+          <w:lang w:val="nl-BE"/>
+        </w:rPr>
+        <w:lastRenderedPageBreak/>
+        <w:t xml:space="preserve">“node, actions, </w:t>
+      </w:r>
+      <w:proofErr w:type="spellStart"/>
+      <w:r>
+        <w:rPr>
+          <w:lang w:val="nl-BE"/>
+        </w:rPr>
+        <w:t>stepCost</w:t>
+      </w:r>
+      <w:proofErr w:type="spellEnd"/>
+      <w:r>
+        <w:rPr>
+          <w:lang w:val="nl-BE"/>
+        </w:rPr>
+        <w:t xml:space="preserve">” gehaald. Als deze </w:t>
+      </w:r>
+      <w:r>
+        <w:rPr>
+          <w:lang w:val="nl-BE"/>
+        </w:rPr>
+        <w:t xml:space="preserve">node </w:t>
+      </w:r>
+      <w:r>
+        <w:rPr>
+          <w:lang w:val="nl-BE"/>
+        </w:rPr>
+        <w:t>nog niet was bezocht, wordt deze in visited[] gezet en word</w:t>
+      </w:r>
+      <w:r>
+        <w:rPr>
+          <w:lang w:val="nl-BE"/>
+        </w:rPr>
+        <w:t xml:space="preserve">en van deze node de mogelijke </w:t>
+      </w:r>
+      <w:proofErr w:type="spellStart"/>
+      <w:r>
+        <w:rPr>
+          <w:lang w:val="nl-BE"/>
+        </w:rPr>
+        <w:t>succesors</w:t>
+      </w:r>
+      <w:proofErr w:type="spellEnd"/>
+      <w:r>
+        <w:rPr>
+          <w:lang w:val="nl-BE"/>
+        </w:rPr>
+        <w:t xml:space="preserve"> bepaald (</w:t>
+      </w:r>
+      <w:proofErr w:type="spellStart"/>
+      <w:r>
+        <w:rPr>
+          <w:lang w:val="nl-BE"/>
+        </w:rPr>
+        <w:t>newAction,newStepCost,newNode</w:t>
+      </w:r>
+      <w:proofErr w:type="spellEnd"/>
+      <w:r>
+        <w:rPr>
+          <w:lang w:val="nl-BE"/>
+        </w:rPr>
+        <w:t xml:space="preserve">). Deze nieuwe node wordt samen met de </w:t>
+      </w:r>
+      <w:proofErr w:type="spellStart"/>
+      <w:r>
+        <w:rPr>
+          <w:lang w:val="nl-BE"/>
+        </w:rPr>
+        <w:t>stepCost</w:t>
+      </w:r>
+      <w:proofErr w:type="spellEnd"/>
+      <w:r>
+        <w:rPr>
+          <w:lang w:val="nl-BE"/>
+        </w:rPr>
+        <w:t xml:space="preserve"> als priority in de </w:t>
+      </w:r>
+      <w:proofErr w:type="spellStart"/>
+      <w:r>
+        <w:rPr>
+          <w:lang w:val="nl-BE"/>
+        </w:rPr>
+        <w:t>priorityque</w:t>
+      </w:r>
+      <w:proofErr w:type="spellEnd"/>
+      <w:r>
+        <w:rPr>
+          <w:lang w:val="nl-BE"/>
+        </w:rPr>
+        <w:t xml:space="preserve"> gezet en dan begint de loop opnieuw tot uiteindelijk het hele </w:t>
+      </w:r>
+      <w:proofErr w:type="spellStart"/>
+      <w:r>
+        <w:rPr>
+          <w:lang w:val="nl-BE"/>
+        </w:rPr>
+        <w:t>path</w:t>
+      </w:r>
+      <w:proofErr w:type="spellEnd"/>
+      <w:r>
+        <w:rPr>
+          <w:lang w:val="nl-BE"/>
+        </w:rPr>
+        <w:t xml:space="preserve"> (dus alle actions) zijn bepaald en deze wordt </w:t>
+      </w:r>
+      <w:proofErr w:type="spellStart"/>
+      <w:r>
+        <w:rPr>
+          <w:lang w:val="nl-BE"/>
+        </w:rPr>
+        <w:t>gereturned</w:t>
+      </w:r>
+      <w:proofErr w:type="spellEnd"/>
+      <w:r>
+        <w:rPr>
+          <w:lang w:val="nl-BE"/>
+        </w:rPr>
+        <w:t xml:space="preserve">.  </w:t>
+      </w:r>
+    </w:p>
+    <w:p>
+      <w:pPr>
+        <w:jc w:val="both"/>
+        <w:rPr>
           <w:rFonts w:cs="Arial"/>
           <w:b/>
           <w:szCs w:val="20"/>
           <w:lang w:val="nl-BE"/>
         </w:rPr>
       </w:pPr>
-      <w:r>
-        <w:rPr>
-          <w:lang w:val="nl-BE"/>
-        </w:rPr>
-        <w:t xml:space="preserve">In deze opdracht zal steeds gezocht worden naar de action die de laagste </w:t>
-      </w:r>
-      <w:proofErr w:type="spellStart"/>
-      <w:r>
-        <w:rPr>
-          <w:lang w:val="nl-BE"/>
-        </w:rPr>
-        <w:t>cost</w:t>
-      </w:r>
-      <w:proofErr w:type="spellEnd"/>
-      <w:r>
-        <w:rPr>
-          <w:lang w:val="nl-BE"/>
-        </w:rPr>
-        <w:t xml:space="preserve"> heeft om naar een volgende node te gaan om zo het </w:t>
-      </w:r>
-      <w:proofErr w:type="spellStart"/>
-      <w:r>
-        <w:rPr>
-          <w:lang w:val="nl-BE"/>
-        </w:rPr>
-        <w:t>path</w:t>
-      </w:r>
-      <w:proofErr w:type="spellEnd"/>
-      <w:r>
-        <w:rPr>
-          <w:lang w:val="nl-BE"/>
-        </w:rPr>
-        <w:t xml:space="preserve"> met de minste </w:t>
-      </w:r>
-      <w:proofErr w:type="spellStart"/>
-      <w:r>
-        <w:rPr>
-          <w:lang w:val="nl-BE"/>
-        </w:rPr>
-        <w:t>cost</w:t>
-      </w:r>
-      <w:proofErr w:type="spellEnd"/>
-      <w:r>
-        <w:rPr>
-          <w:lang w:val="nl-BE"/>
-        </w:rPr>
-        <w:t xml:space="preserve"> te verkrijgen. In elke node wordt opgeslagen in welke state ze zijn</w:t>
-      </w:r>
-      <w:r>
-        <w:rPr>
-          <w:lang w:val="nl-BE"/>
-        </w:rPr>
-        <w:t xml:space="preserve">, welke actions moeten gebeuren om er te geraken en de </w:t>
-      </w:r>
-      <w:proofErr w:type="spellStart"/>
-      <w:r>
-        <w:rPr>
-          <w:lang w:val="nl-BE"/>
-        </w:rPr>
-        <w:t>cost</w:t>
-      </w:r>
-      <w:proofErr w:type="spellEnd"/>
-      <w:r>
-        <w:rPr>
-          <w:lang w:val="nl-BE"/>
-        </w:rPr>
-        <w:t xml:space="preserve"> om er te geraken. Dit is nodig om deze </w:t>
-      </w:r>
-      <w:proofErr w:type="spellStart"/>
-      <w:r>
-        <w:rPr>
-          <w:lang w:val="nl-BE"/>
-        </w:rPr>
-        <w:t>variablen</w:t>
-      </w:r>
-      <w:proofErr w:type="spellEnd"/>
-      <w:r>
-        <w:rPr>
-          <w:lang w:val="nl-BE"/>
-        </w:rPr>
-        <w:t xml:space="preserve"> te kunnen volgen. Er wordt ook gewerkt met een priorityqueue =&gt; deze zal steeds </w:t>
-      </w:r>
-      <w:r>
-        <w:rPr>
-          <w:lang w:val="nl-BE"/>
-        </w:rPr>
-        <w:t xml:space="preserve">het item in zijn queue poppen met de laagste priority (wat in mijn code overeenkomt met de </w:t>
-      </w:r>
-      <w:proofErr w:type="spellStart"/>
-      <w:r>
-        <w:rPr>
-          <w:lang w:val="nl-BE"/>
-        </w:rPr>
-        <w:t>stepCost</w:t>
-      </w:r>
-      <w:proofErr w:type="spellEnd"/>
-      <w:r>
-        <w:rPr>
-          <w:lang w:val="nl-BE"/>
-        </w:rPr>
-        <w:t xml:space="preserve">) zodat steeds naar de node met de laagste </w:t>
-      </w:r>
-      <w:proofErr w:type="spellStart"/>
-      <w:r>
-        <w:rPr>
-          <w:lang w:val="nl-BE"/>
-        </w:rPr>
-        <w:t>stepCost</w:t>
-      </w:r>
-      <w:proofErr w:type="spellEnd"/>
-      <w:r>
-        <w:rPr>
-          <w:lang w:val="nl-BE"/>
-        </w:rPr>
-        <w:t xml:space="preserve"> wordt gekeken. </w:t>
-      </w:r>
-      <w:r>
-        <w:rPr>
-          <w:lang w:val="nl-BE"/>
-        </w:rPr>
-        <w:t xml:space="preserve">De code werkt als volgt: er wordt steeds </w:t>
-      </w:r>
-      <w:proofErr w:type="spellStart"/>
-      <w:r>
-        <w:rPr>
-          <w:lang w:val="nl-BE"/>
-        </w:rPr>
-        <w:t>geloopt</w:t>
-      </w:r>
-      <w:proofErr w:type="spellEnd"/>
-      <w:r>
-        <w:rPr>
-          <w:lang w:val="nl-BE"/>
-        </w:rPr>
-        <w:t xml:space="preserve"> met als voorwaarde dat de </w:t>
-      </w:r>
-      <w:proofErr w:type="spellStart"/>
-      <w:r>
-        <w:rPr>
-          <w:lang w:val="nl-BE"/>
-        </w:rPr>
-        <w:t>priorityque</w:t>
-      </w:r>
-      <w:proofErr w:type="spellEnd"/>
-      <w:r>
-        <w:rPr>
-          <w:lang w:val="nl-BE"/>
-        </w:rPr>
-        <w:t xml:space="preserve"> niet leeg is (als die leeg is, gaat die uit de loop). In de loop wordt de node met de laagste priority(</w:t>
-      </w:r>
-      <w:proofErr w:type="spellStart"/>
-      <w:r>
-        <w:rPr>
-          <w:lang w:val="nl-BE"/>
-        </w:rPr>
-        <w:t>stepCost</w:t>
-      </w:r>
-      <w:proofErr w:type="spellEnd"/>
-      <w:r>
-        <w:rPr>
-          <w:lang w:val="nl-BE"/>
-        </w:rPr>
-        <w:t xml:space="preserve">) gepopt en daaruit worden “node, actions, </w:t>
-      </w:r>
-      <w:proofErr w:type="spellStart"/>
-      <w:r>
-        <w:rPr>
-          <w:lang w:val="nl-BE"/>
-        </w:rPr>
-        <w:t>stepCost</w:t>
-      </w:r>
-      <w:proofErr w:type="spellEnd"/>
-      <w:r>
-        <w:rPr>
-          <w:lang w:val="nl-BE"/>
-        </w:rPr>
-        <w:t xml:space="preserve">” gehaald. Als deze </w:t>
-      </w:r>
-      <w:r>
-        <w:rPr>
-          <w:lang w:val="nl-BE"/>
-        </w:rPr>
-        <w:t xml:space="preserve">node </w:t>
-      </w:r>
-      <w:r>
-        <w:rPr>
-          <w:lang w:val="nl-BE"/>
-        </w:rPr>
-        <w:t xml:space="preserve">nog niet was bezocht, wordt deze in </w:t>
-      </w:r>
-      <w:proofErr w:type="spellStart"/>
-      <w:r>
-        <w:rPr>
-          <w:lang w:val="nl-BE"/>
-        </w:rPr>
-        <w:t>visited</w:t>
-      </w:r>
-      <w:proofErr w:type="spellEnd"/>
-      <w:r>
-        <w:rPr>
-          <w:lang w:val="nl-BE"/>
-        </w:rPr>
-        <w:t>[] gezet en word</w:t>
-      </w:r>
-      <w:r>
-        <w:rPr>
-          <w:lang w:val="nl-BE"/>
-        </w:rPr>
-        <w:t xml:space="preserve">en van deze node de mogelijke </w:t>
-      </w:r>
-      <w:proofErr w:type="spellStart"/>
-      <w:r>
-        <w:rPr>
-          <w:lang w:val="nl-BE"/>
-        </w:rPr>
-        <w:t>succesors</w:t>
-      </w:r>
-      <w:proofErr w:type="spellEnd"/>
-      <w:r>
-        <w:rPr>
-          <w:lang w:val="nl-BE"/>
-        </w:rPr>
-        <w:t xml:space="preserve"> bepaald (</w:t>
-      </w:r>
-      <w:proofErr w:type="spellStart"/>
-      <w:r>
-        <w:rPr>
-          <w:lang w:val="nl-BE"/>
-        </w:rPr>
-        <w:t>newAction,newStepCost,newNode</w:t>
-      </w:r>
-      <w:proofErr w:type="spellEnd"/>
-      <w:r>
-        <w:rPr>
-          <w:lang w:val="nl-BE"/>
-        </w:rPr>
-        <w:t xml:space="preserve">). Deze nieuwe node wordt samen met de </w:t>
-      </w:r>
-      <w:proofErr w:type="spellStart"/>
-      <w:r>
-        <w:rPr>
-          <w:lang w:val="nl-BE"/>
-        </w:rPr>
-        <w:t>stepCost</w:t>
-      </w:r>
-      <w:proofErr w:type="spellEnd"/>
-      <w:r>
-        <w:rPr>
-          <w:lang w:val="nl-BE"/>
-        </w:rPr>
-        <w:t xml:space="preserve"> als priority in de </w:t>
-      </w:r>
-      <w:proofErr w:type="spellStart"/>
-      <w:r>
-        <w:rPr>
-          <w:lang w:val="nl-BE"/>
-        </w:rPr>
-        <w:t>priorityque</w:t>
-      </w:r>
-      <w:proofErr w:type="spellEnd"/>
-      <w:r>
-        <w:rPr>
-          <w:lang w:val="nl-BE"/>
-        </w:rPr>
-        <w:t xml:space="preserve"> gezet en dan begint de loop opnieuw tot uiteindelijk het hele </w:t>
-      </w:r>
-      <w:proofErr w:type="spellStart"/>
-      <w:r>
-        <w:rPr>
-          <w:lang w:val="nl-BE"/>
-        </w:rPr>
-        <w:t>path</w:t>
-      </w:r>
-      <w:proofErr w:type="spellEnd"/>
-      <w:r>
-        <w:rPr>
-          <w:lang w:val="nl-BE"/>
-        </w:rPr>
-        <w:t xml:space="preserve"> (dus alle actions) zijn bepaald en deze wordt </w:t>
-      </w:r>
-      <w:proofErr w:type="spellStart"/>
-      <w:r>
-        <w:rPr>
-          <w:lang w:val="nl-BE"/>
-        </w:rPr>
-        <w:t>gereturned</w:t>
-      </w:r>
-      <w:proofErr w:type="spellEnd"/>
-      <w:r>
-        <w:rPr>
-          <w:lang w:val="nl-BE"/>
-        </w:rPr>
-        <w:t xml:space="preserve">. </w:t>
-      </w:r>
       <w:bookmarkStart w:id="0" w:name="_GoBack"/>
       <w:bookmarkEnd w:id="0"/>
-      <w:r>
-        <w:rPr>
-          <w:lang w:val="nl-BE"/>
-        </w:rPr>
-        <w:t xml:space="preserve"> </w:t>
-      </w:r>
     </w:p>
     <w:p>
       <w:pPr>
@@ -1254,21 +1228,7 @@
         <w:rPr>
           <w:lang w:val="nl-BE"/>
         </w:rPr>
-        <w:t xml:space="preserve">. Deze geeft een matrix van gelijke grootte als het veld waarbij ieder veld op een </w:t>
-      </w:r>
-      <w:proofErr w:type="spellStart"/>
-      <w:r>
-        <w:rPr>
-          <w:lang w:val="nl-BE"/>
-        </w:rPr>
-        <w:t>boolean</w:t>
-      </w:r>
-      <w:proofErr w:type="spellEnd"/>
-      <w:r>
-        <w:rPr>
-          <w:lang w:val="nl-BE"/>
-        </w:rPr>
-        <w:t xml:space="preserve"> is ingesteld. De velden die op </w:t>
+        <w:t xml:space="preserve">. Deze geeft een matrix van gelijke grootte als het veld waarbij ieder veld op een boolean is ingesteld. De velden die op </w:t>
       </w:r>
       <w:r>
         <w:rPr>
@@ -1454,21 +1414,7 @@
         <w:rPr>
           <w:lang w:val="nl-BE"/>
         </w:rPr>
-        <w:t xml:space="preserve"> lager waardoor dit veld sneller bezocht zal worden en dus als beter beschouwd zal worden. Bijgevolg zullen er minder </w:t>
-      </w:r>
-      <w:proofErr w:type="spellStart"/>
-      <w:r>
-        <w:rPr>
-          <w:lang w:val="nl-BE"/>
-        </w:rPr>
-        <w:t>nodes</w:t>
-      </w:r>
-      <w:proofErr w:type="spellEnd"/>
-      <w:r>
-        <w:rPr>
-          <w:lang w:val="nl-BE"/>
-        </w:rPr>
-        <w:t xml:space="preserve"> bezocht moeten worden om een ideaal pad te vinden.</w:t>
+        <w:t xml:space="preserve"> lager waardoor dit veld sneller bezocht zal worden en dus als beter beschouwd zal worden. Bijgevolg zullen er minder nodes bezocht moeten worden om een ideaal pad te vinden.</w:t>
       </w:r>
       <w:r>
         <w:rPr>
@@ -1625,21 +1571,7 @@
         <w:rPr>
           <w:lang w:val="nl-BE"/>
         </w:rPr>
-        <w:t xml:space="preserve">om een eerdere opdracht te gebruiken: </w:t>
-      </w:r>
-      <w:proofErr w:type="spellStart"/>
-      <w:r>
-        <w:rPr>
-          <w:lang w:val="nl-BE"/>
-        </w:rPr>
-        <w:t>Breadth</w:t>
-      </w:r>
-      <w:proofErr w:type="spellEnd"/>
-      <w:r>
-        <w:rPr>
-          <w:lang w:val="nl-BE"/>
-        </w:rPr>
-        <w:t xml:space="preserve"> first search. Een </w:t>
+        <w:t xml:space="preserve">om een eerdere opdracht te gebruiken: Breadth first search. Een </w:t>
       </w:r>
       <w:hyperlink r:id="rId8" w:history="1">
         <w:proofErr w:type="spellStart"/>
@@ -1663,7 +1595,14 @@
         <w:rPr>
           <w:lang w:val="nl-BE"/>
         </w:rPr>
-        <w:t xml:space="preserve"> op GitHub hielp erbij om dit inzicht te verkrijgen</w:t>
+        <w:t xml:space="preserve"> op GitHub hielp erbij om </w:t>
+      </w:r>
+      <w:r>
+        <w:rPr>
+          <w:lang w:val="nl-BE"/>
+        </w:rPr>
+        <w:lastRenderedPageBreak/>
+        <w:t>dit inzicht te verkrijgen</w:t>
       </w:r>
       <w:r>
         <w:rPr>
@@ -1706,26 +1645,6 @@
         </w:rPr>
         <w:t xml:space="preserve"> first search gegarandeerd het kortste pad.</w:t>
       </w:r>
-    </w:p>
-    <w:p>
-      <w:pPr>
-        <w:rPr>
-          <w:rFonts w:cs="Arial"/>
-          <w:b/>
-          <w:szCs w:val="20"/>
-          <w:lang w:val="nl-BE"/>
-        </w:rPr>
-      </w:pPr>
-    </w:p>
-    <w:p>
-      <w:pPr>
-        <w:rPr>
-          <w:rFonts w:cs="Arial"/>
-          <w:b/>
-          <w:szCs w:val="20"/>
-          <w:lang w:val="nl-BE"/>
-        </w:rPr>
-      </w:pPr>
     </w:p>
     <w:sectPr>
       <w:headerReference w:type="default" r:id="rId10"/>
@@ -1920,7 +1839,7 @@
               <w:szCs w:val="20"/>
               <w:lang w:val="en-GB"/>
             </w:rPr>
-            <w:t>2</w:t>
+            <w:t>3</w:t>
           </w:r>
           <w:r>
             <w:rPr>
@@ -3398,7 +3317,7 @@
     </w:rPrDefault>
     <w:pPrDefault/>
   </w:docDefaults>
-  <w:latentStyles w:defLockedState="0" w:defUIPriority="0" w:defSemiHidden="0" w:defUnhideWhenUsed="0" w:defQFormat="0" w:count="377">
+  <w:latentStyles w:defLockedState="0" w:defUIPriority="0" w:defSemiHidden="0" w:defUnhideWhenUsed="0" w:defQFormat="0" w:count="375">
     <w:lsdException w:name="Normal" w:qFormat="1"/>
     <w:lsdException w:name="heading 1" w:uiPriority="1" w:qFormat="1"/>
     <w:lsdException w:name="heading 2" w:semiHidden="1" w:uiPriority="2" w:unhideWhenUsed="1" w:qFormat="1"/>
@@ -3764,8 +3683,6 @@
     <w:lsdException w:name="Smart Hyperlink" w:semiHidden="1" w:uiPriority="99" w:unhideWhenUsed="1"/>
     <w:lsdException w:name="Hashtag" w:semiHidden="1" w:uiPriority="99" w:unhideWhenUsed="1"/>
     <w:lsdException w:name="Unresolved Mention" w:semiHidden="1" w:uiPriority="99" w:unhideWhenUsed="1"/>
-    <w:lsdException w:name="Smart Link" w:semiHidden="1" w:uiPriority="99" w:unhideWhenUsed="1"/>
-    <w:lsdException w:name="Smart Link Error" w:semiHidden="1" w:uiPriority="99" w:unhideWhenUsed="1"/>
   </w:latentStyles>
   <w:style w:type="paragraph" w:default="1" w:styleId="Standaard">
     <w:name w:val="Normal"/>
@@ -4677,7 +4594,7 @@
 </file>
 
 <file path=customXml/itemProps1.xml><?xml version="1.0" encoding="utf-8"?>
-<ds:datastoreItem xmlns:ds="http://schemas.openxmlformats.org/officeDocument/2006/customXml" ds:itemID="{17BE4C49-ADDF-41CA-9146-7A7082060BE7}">
+<ds:datastoreItem xmlns:ds="http://schemas.openxmlformats.org/officeDocument/2006/customXml" ds:itemID="{8E42D61E-AA82-434F-B8A5-A92C3E00BB0C}">
   <ds:schemaRefs>
     <ds:schemaRef ds:uri="http://schemas.openxmlformats.org/officeDocument/2006/bibliography"/>
   </ds:schemaRefs>

</xml_diff>

<commit_message>
Verslag 1 - Finding All the Corners
</commit_message>
<xml_diff>
--- a/Verslag Lab 1.docx
+++ b/Verslag Lab 1.docx
@@ -240,7 +240,6 @@
         </w:rPr>
         <w:t xml:space="preserve"> Als het einde van een tak bereikt wordt, dan wordt er </w:t>
       </w:r>
-      <w:proofErr w:type="spellStart"/>
       <w:r>
         <w:rPr>
           <w:highlight w:val="lightGray"/>
@@ -248,7 +247,6 @@
         </w:rPr>
         <w:t>False</w:t>
       </w:r>
-      <w:proofErr w:type="spellEnd"/>
       <w:r>
         <w:rPr>
           <w:lang w:val="nl-BE"/>
@@ -715,8 +713,6 @@
           <w:lang w:val="nl-BE"/>
         </w:rPr>
       </w:pPr>
-      <w:bookmarkStart w:id="0" w:name="_GoBack"/>
-      <w:bookmarkEnd w:id="0"/>
     </w:p>
     <w:p>
       <w:pPr>
@@ -1021,7 +1017,7 @@
           <w:rFonts w:cs="Arial"/>
           <w:b/>
           <w:szCs w:val="20"/>
-          <w:lang w:val="nl-BE"/>
+          <w:lang w:val="en-GB"/>
         </w:rPr>
       </w:pPr>
       <w:r>
@@ -1029,31 +1025,101 @@
           <w:rFonts w:cs="Arial"/>
           <w:b/>
           <w:szCs w:val="20"/>
-          <w:lang w:val="nl-BE"/>
+          <w:lang w:val="en-GB"/>
         </w:rPr>
         <w:t>Question 5</w:t>
+      </w:r>
+      <w:r>
+        <w:rPr>
+          <w:rFonts w:cs="Arial"/>
+          <w:b/>
+          <w:szCs w:val="20"/>
+          <w:lang w:val="en-GB"/>
+        </w:rPr>
+        <w:t xml:space="preserve">: Finding All </w:t>
+      </w:r>
+      <w:r>
+        <w:rPr>
+          <w:rFonts w:cs="Arial"/>
+          <w:b/>
+          <w:szCs w:val="20"/>
+          <w:lang w:val="en-GB"/>
+        </w:rPr>
+        <w:t>t</w:t>
+      </w:r>
+      <w:r>
+        <w:rPr>
+          <w:rFonts w:cs="Arial"/>
+          <w:b/>
+          <w:szCs w:val="20"/>
+          <w:lang w:val="en-GB"/>
+        </w:rPr>
+        <w:t>he C</w:t>
+      </w:r>
+      <w:r>
+        <w:rPr>
+          <w:rFonts w:cs="Arial"/>
+          <w:b/>
+          <w:szCs w:val="20"/>
+          <w:lang w:val="en-GB"/>
+        </w:rPr>
+        <w:t>orners</w:t>
       </w:r>
     </w:p>
     <w:p>
       <w:pPr>
         <w:jc w:val="both"/>
-        <w:rPr>
-          <w:lang w:val="nl-BE"/>
-        </w:rPr>
-      </w:pPr>
-      <w:proofErr w:type="spellStart"/>
-      <w:r>
-        <w:rPr>
-          <w:lang w:val="nl-BE"/>
-        </w:rPr>
-        <w:t>Placeholder</w:t>
-      </w:r>
-      <w:proofErr w:type="spellEnd"/>
-      <w:r>
-        <w:rPr>
-          <w:lang w:val="nl-BE"/>
-        </w:rPr>
+      </w:pPr>
+    </w:p>
+    <w:p>
+      <w:pPr>
+        <w:jc w:val="both"/>
+      </w:pPr>
+      <w:r>
+        <w:t xml:space="preserve">Het doel van deze opdracht was het implementeren van “cornersProblem”. Dit is een “search problem” waarbij Pacman de 4 hoeken van een doolhof zo snel mogelijk probeert te zoeken. </w:t>
+      </w:r>
+    </w:p>
+    <w:p>
+      <w:pPr>
+        <w:jc w:val="both"/>
+      </w:pPr>
+      <w:r>
+        <w:t xml:space="preserve">In deze implementatie bestaat de state uit 2 delen: de start positie van Pacman en de bezochte hoeken. </w:t>
+      </w:r>
+      <w:r>
+        <w:rPr>
+          <w:highlight w:val="lightGray"/>
+        </w:rPr>
+        <w:t>Corners_visited</w:t>
+      </w:r>
+      <w:r>
+        <w:t xml:space="preserve"> is een 4-bit binair nummer. Elke bit kan gezien worden als een Boolean gerelateerd aan een specifieke hoek. Arriveert Pacman bij een hoek, dan zal zijn specifieke bit in corners_visited op 1 (True) gezet worden. De hoeken waar Pacman nog naartoe moet, hebben een 0 (False) in corners_visited. Een bit zetten op 1 is mogelijk met de bitsgewijze </w:t>
+      </w:r>
+      <w:r>
+        <w:rPr>
+          <w:highlight w:val="lightGray"/>
+        </w:rPr>
+        <w:t>OF-operatie</w:t>
+      </w:r>
+      <w:r>
+        <w:t xml:space="preserve">. De bitmask voor elke hoek staat in </w:t>
+      </w:r>
+      <w:r>
+        <w:rPr>
+          <w:highlight w:val="lightGray"/>
+        </w:rPr>
+        <w:t>self.cornerMask</w:t>
+      </w:r>
+      <w:r>
         <w:t>.</w:t>
+      </w:r>
+    </w:p>
+    <w:p>
+      <w:pPr>
+        <w:jc w:val="both"/>
+      </w:pPr>
+      <w:r>
+        <w:t>Staan alle bits van corners_visited op 1, dan is het programma gedaan en wordt het bijhorend resultaat getoond op het scherm. Met BFS zal Pacman een veel langer pad afleggen dan met het A* search algoritme.</w:t>
       </w:r>
     </w:p>
     <w:p>
@@ -1110,6 +1176,8 @@
         </w:rPr>
         <w:t>.</w:t>
       </w:r>
+      <w:bookmarkStart w:id="0" w:name="_GoBack"/>
+      <w:bookmarkEnd w:id="0"/>
     </w:p>
     <w:p>
       <w:pPr>
@@ -1414,7 +1482,14 @@
         <w:rPr>
           <w:lang w:val="nl-BE"/>
         </w:rPr>
-        <w:t xml:space="preserve"> lager waardoor dit veld sneller bezocht zal worden en dus als beter beschouwd zal worden. Bijgevolg zullen er minder nodes bezocht moeten worden om een ideaal pad te vinden.</w:t>
+        <w:t xml:space="preserve"> lager waardoor dit veld sneller bezocht zal worden en dus als beter beschouwd zal worden. Bijgevolg zullen er minder </w:t>
+      </w:r>
+      <w:r>
+        <w:rPr>
+          <w:lang w:val="nl-BE"/>
+        </w:rPr>
+        <w:lastRenderedPageBreak/>
+        <w:t>nodes bezocht moeten worden om een ideaal pad te vinden.</w:t>
       </w:r>
       <w:r>
         <w:rPr>
@@ -1595,14 +1670,7 @@
         <w:rPr>
           <w:lang w:val="nl-BE"/>
         </w:rPr>
-        <w:t xml:space="preserve"> op GitHub hielp erbij om </w:t>
-      </w:r>
-      <w:r>
-        <w:rPr>
-          <w:lang w:val="nl-BE"/>
-        </w:rPr>
-        <w:lastRenderedPageBreak/>
-        <w:t>dit inzicht te verkrijgen</w:t>
+        <w:t xml:space="preserve"> op GitHub hielp erbij om dit inzicht te verkrijgen</w:t>
       </w:r>
       <w:r>
         <w:rPr>
@@ -4594,7 +4662,7 @@
 </file>
 
 <file path=customXml/itemProps1.xml><?xml version="1.0" encoding="utf-8"?>
-<ds:datastoreItem xmlns:ds="http://schemas.openxmlformats.org/officeDocument/2006/customXml" ds:itemID="{8E42D61E-AA82-434F-B8A5-A92C3E00BB0C}">
+<ds:datastoreItem xmlns:ds="http://schemas.openxmlformats.org/officeDocument/2006/customXml" ds:itemID="{A15C96A6-3D90-489C-93AA-9433201B87C5}">
   <ds:schemaRefs>
     <ds:schemaRef ds:uri="http://schemas.openxmlformats.org/officeDocument/2006/bibliography"/>
   </ds:schemaRefs>

</xml_diff>

<commit_message>
Verslag 1: Corners Problem Heuristic
</commit_message>
<xml_diff>
--- a/Verslag Lab 1.docx
+++ b/Verslag Lab 1.docx
@@ -112,60 +112,46 @@
         <w:rPr>
           <w:lang w:val="nl-BE"/>
         </w:rPr>
-        <w:t xml:space="preserve"> </w:t>
+        <w:t xml:space="preserve"> returnen. Indien dit niet het geval is, zal de functie opgeroepen worden op al</w:t>
+      </w:r>
+      <w:r>
+        <w:rPr>
+          <w:lang w:val="nl-BE"/>
+        </w:rPr>
+        <w:t xml:space="preserve"> zijn</w:t>
+      </w:r>
+      <w:r>
+        <w:rPr>
+          <w:lang w:val="nl-BE"/>
+        </w:rPr>
+        <w:t xml:space="preserve"> successors die nog niet bekeken zijn. De successors zijn alle locaties (en </w:t>
       </w:r>
       <w:proofErr w:type="spellStart"/>
       <w:r>
         <w:rPr>
           <w:lang w:val="nl-BE"/>
         </w:rPr>
-        <w:t>returnen</w:t>
+        <w:t>oa</w:t>
       </w:r>
       <w:proofErr w:type="spellEnd"/>
       <w:r>
         <w:rPr>
           <w:lang w:val="nl-BE"/>
         </w:rPr>
-        <w:t>. Indien dit niet het geval is, zal de functie opgeroepen worden op al</w:t>
-      </w:r>
-      <w:r>
-        <w:rPr>
-          <w:lang w:val="nl-BE"/>
-        </w:rPr>
-        <w:t xml:space="preserve"> zijn</w:t>
-      </w:r>
-      <w:r>
-        <w:rPr>
-          <w:lang w:val="nl-BE"/>
-        </w:rPr>
-        <w:t xml:space="preserve"> successors die nog niet bekeken zijn. De successors zijn alle locaties (en </w:t>
+        <w:t xml:space="preserve">. de richting ten opzichte van de huidige locatie) waar </w:t>
       </w:r>
       <w:proofErr w:type="spellStart"/>
       <w:r>
         <w:rPr>
           <w:lang w:val="nl-BE"/>
         </w:rPr>
-        <w:t>oa</w:t>
+        <w:t>PacMan</w:t>
       </w:r>
       <w:proofErr w:type="spellEnd"/>
       <w:r>
         <w:rPr>
           <w:lang w:val="nl-BE"/>
         </w:rPr>
-        <w:t xml:space="preserve">. de richting ten opzichte van de huidige locatie) waar </w:t>
-      </w:r>
-      <w:proofErr w:type="spellStart"/>
-      <w:r>
-        <w:rPr>
-          <w:lang w:val="nl-BE"/>
-        </w:rPr>
-        <w:t>PacMan</w:t>
-      </w:r>
-      <w:proofErr w:type="spellEnd"/>
-      <w:r>
-        <w:rPr>
-          <w:lang w:val="nl-BE"/>
-        </w:rPr>
         <w:t xml:space="preserve"> naar zou kunnen bewegen als hij op de huidige node stond. Als een onderliggende node de goal gevonden heeft, zal deze </w:t>
       </w:r>
       <w:r>
@@ -179,21 +165,7 @@
         <w:rPr>
           <w:lang w:val="nl-BE"/>
         </w:rPr>
-        <w:t xml:space="preserve"> </w:t>
-      </w:r>
-      <w:proofErr w:type="spellStart"/>
-      <w:r>
-        <w:rPr>
-          <w:lang w:val="nl-BE"/>
-        </w:rPr>
-        <w:t>returnen</w:t>
-      </w:r>
-      <w:proofErr w:type="spellEnd"/>
-      <w:r>
-        <w:rPr>
-          <w:lang w:val="nl-BE"/>
-        </w:rPr>
-        <w:t xml:space="preserve"> en zal bijgevolg de node erboven (</w:t>
+        <w:t xml:space="preserve"> returnen en zal bijgevolg de node erboven (</w:t>
       </w:r>
       <w:r>
         <w:rPr>
@@ -218,21 +190,7 @@
         <w:rPr>
           <w:lang w:val="nl-BE"/>
         </w:rPr>
-        <w:t xml:space="preserve"> </w:t>
-      </w:r>
-      <w:proofErr w:type="spellStart"/>
-      <w:r>
-        <w:rPr>
-          <w:lang w:val="nl-BE"/>
-        </w:rPr>
-        <w:t>returnen</w:t>
-      </w:r>
-      <w:proofErr w:type="spellEnd"/>
-      <w:r>
-        <w:rPr>
-          <w:lang w:val="nl-BE"/>
-        </w:rPr>
-        <w:t>.</w:t>
+        <w:t xml:space="preserve"> returnen.</w:t>
       </w:r>
       <w:r>
         <w:rPr>
@@ -1154,6 +1112,15 @@
         </w:rPr>
         <w:t>Question 6</w:t>
       </w:r>
+      <w:r>
+        <w:rPr>
+          <w:rFonts w:cs="Arial"/>
+          <w:b/>
+          <w:szCs w:val="20"/>
+          <w:lang w:val="nl-BE"/>
+        </w:rPr>
+        <w:t>: Corners Problem Heuristic</w:t>
+      </w:r>
     </w:p>
     <w:p>
       <w:pPr>
@@ -1162,22 +1129,53 @@
           <w:lang w:val="nl-BE"/>
         </w:rPr>
       </w:pPr>
-      <w:proofErr w:type="spellStart"/>
-      <w:r>
-        <w:rPr>
-          <w:lang w:val="nl-BE"/>
-        </w:rPr>
-        <w:t>Placeholder</w:t>
-      </w:r>
-      <w:proofErr w:type="spellEnd"/>
-      <w:r>
-        <w:rPr>
-          <w:lang w:val="nl-BE"/>
-        </w:rPr>
-        <w:t>.</w:t>
+    </w:p>
+    <w:p>
+      <w:pPr>
+        <w:jc w:val="both"/>
+      </w:pPr>
+      <w:r>
+        <w:t>In deze opdracht hebben we geëxperimenteerd met verschillende methodes. Het resultaat zijn 2 heuristieken; De ene geeft een beter resultaat als de andere.</w:t>
+      </w:r>
+    </w:p>
+    <w:p>
+      <w:pPr>
+        <w:jc w:val="both"/>
+      </w:pPr>
+      <w:r>
+        <w:t>In de eerste heuristiek berekenen we de “</w:t>
+      </w:r>
+      <w:r>
+        <w:rPr>
+          <w:highlight w:val="lightGray"/>
+        </w:rPr>
+        <w:t>Manhattan Distance</w:t>
+      </w:r>
+      <w:r>
+        <w:t>” van elke hoek. De hoek met het kleinste resultaat, is het dichtste gelegen bij Pacman. Het is dan ook deze “Manhattan Distance” die we teruggeven als resultaat van</w:t>
       </w:r>
       <w:bookmarkStart w:id="0" w:name="_GoBack"/>
       <w:bookmarkEnd w:id="0"/>
+      <w:r>
+        <w:t xml:space="preserve"> de heuristiek. Bij “</w:t>
+      </w:r>
+      <w:r>
+        <w:rPr>
+          <w:highlight w:val="lightGray"/>
+        </w:rPr>
+        <w:t>mediumCorners</w:t>
+      </w:r>
+      <w:r>
+        <w:t xml:space="preserve">” ging Pacman door 1653 nodes alvorens alle hoeken te bereiken. </w:t>
+      </w:r>
+    </w:p>
+    <w:p>
+      <w:pPr>
+        <w:jc w:val="both"/>
+      </w:pPr>
+      <w:r>
+        <w:t>In de tweede heuristiek doen we hetzelfde, maar enkel voor hoeken die nog niet bezocht zijn. Dit geeft een vermindering van wel 200 nodes (1475 nodes tot voltooiing).</w:t>
+      </w:r>
     </w:p>
     <w:p>
       <w:pPr>
@@ -1309,104 +1307,117 @@
         <w:rPr>
           <w:lang w:val="nl-BE"/>
         </w:rPr>
-        <w:t xml:space="preserve"> staan, zijn velden met een dot op. De anderen hebben geen dot. Hierdoor kunnen we de gegeven positie gewoon </w:t>
+        <w:t xml:space="preserve"> staan, zijn velden met een dot op. De anderen hebben geen dot. Hierdoor kunnen we de gegeven positie gewoon returnen binnenin de food </w:t>
       </w:r>
       <w:proofErr w:type="spellStart"/>
       <w:r>
         <w:rPr>
           <w:lang w:val="nl-BE"/>
         </w:rPr>
-        <w:t>returnen</w:t>
+        <w:t>grid</w:t>
       </w:r>
       <w:proofErr w:type="spellEnd"/>
       <w:r>
         <w:rPr>
           <w:lang w:val="nl-BE"/>
         </w:rPr>
-        <w:t xml:space="preserve"> binnenin de food </w:t>
+        <w:t xml:space="preserve"> waardoor de velden met een dot als goal beschouwd worden maar de andere </w:t>
+      </w:r>
+      <w:r>
+        <w:rPr>
+          <w:lang w:val="nl-BE"/>
+        </w:rPr>
+        <w:lastRenderedPageBreak/>
+        <w:t xml:space="preserve">velden niet. Als heuristiek werd er eerst gekozen om de Manhattan Distance te  nemen ten opzichte van de meest nabije goal state. Dit gaf echter geen goede resultaten dus werd er een moeilijkere oplossing geprobeerd: de heuristiek werd de som van de Manhattan Distance ten opzichte van </w:t>
+      </w:r>
+      <w:r>
+        <w:rPr>
+          <w:u w:val="single"/>
+          <w:lang w:val="nl-BE"/>
+        </w:rPr>
+        <w:t>alle</w:t>
+      </w:r>
+      <w:r>
+        <w:rPr>
+          <w:lang w:val="nl-BE"/>
+        </w:rPr>
+        <w:t xml:space="preserve"> goal </w:t>
       </w:r>
       <w:proofErr w:type="spellStart"/>
       <w:r>
         <w:rPr>
           <w:lang w:val="nl-BE"/>
         </w:rPr>
-        <w:t>grid</w:t>
+        <w:t>states</w:t>
       </w:r>
       <w:proofErr w:type="spellEnd"/>
       <w:r>
         <w:rPr>
           <w:lang w:val="nl-BE"/>
         </w:rPr>
-        <w:t xml:space="preserve"> waardoor de velden met een dot als goal beschouwd worden maar de andere velden niet. Als heuristiek werd er eerst gekozen om de Manhattan </w:t>
+        <w:t xml:space="preserve"> gedeeld door het aantal goal </w:t>
       </w:r>
       <w:proofErr w:type="spellStart"/>
       <w:r>
         <w:rPr>
           <w:lang w:val="nl-BE"/>
         </w:rPr>
-        <w:t>Distance</w:t>
+        <w:t>states</w:t>
       </w:r>
       <w:proofErr w:type="spellEnd"/>
       <w:r>
         <w:rPr>
           <w:lang w:val="nl-BE"/>
         </w:rPr>
-        <w:t xml:space="preserve"> te  nemen ten opzichte van de meest nabije goal state. Dit gaf echter geen goede resultaten dus werd er een moeilijkere oplossing geprobeerd: de heuristiek werd de som van de Manhattan </w:t>
+        <w:t xml:space="preserve"> (delen zodat de </w:t>
       </w:r>
       <w:proofErr w:type="spellStart"/>
       <w:r>
         <w:rPr>
           <w:lang w:val="nl-BE"/>
         </w:rPr>
-        <w:t>Distance</w:t>
+        <w:t>cost</w:t>
       </w:r>
       <w:proofErr w:type="spellEnd"/>
       <w:r>
         <w:rPr>
           <w:lang w:val="nl-BE"/>
         </w:rPr>
-        <w:t xml:space="preserve"> ten opzichte van </w:t>
-      </w:r>
-      <w:r>
-        <w:rPr>
-          <w:u w:val="single"/>
-          <w:lang w:val="nl-BE"/>
-        </w:rPr>
-        <w:t>alle</w:t>
-      </w:r>
-      <w:r>
-        <w:rPr>
-          <w:lang w:val="nl-BE"/>
-        </w:rPr>
-        <w:t xml:space="preserve"> goal </w:t>
+        <w:t xml:space="preserve"> ook nog een relevante rol zou spelen). Dit wil zeggen dat een veld waar veel </w:t>
       </w:r>
       <w:proofErr w:type="spellStart"/>
       <w:r>
         <w:rPr>
           <w:lang w:val="nl-BE"/>
         </w:rPr>
-        <w:t>states</w:t>
+        <w:t>dots</w:t>
       </w:r>
       <w:proofErr w:type="spellEnd"/>
       <w:r>
         <w:rPr>
           <w:lang w:val="nl-BE"/>
         </w:rPr>
-        <w:t xml:space="preserve"> gedeeld door het aantal goal </w:t>
+        <w:t xml:space="preserve"> in de buurt zijn, een lagere heuristiek zou krijgen dan een veld waar weinig </w:t>
       </w:r>
       <w:proofErr w:type="spellStart"/>
       <w:r>
         <w:rPr>
           <w:lang w:val="nl-BE"/>
         </w:rPr>
-        <w:t>states</w:t>
+        <w:t>dots</w:t>
       </w:r>
       <w:proofErr w:type="spellEnd"/>
       <w:r>
         <w:rPr>
           <w:lang w:val="nl-BE"/>
         </w:rPr>
-        <w:t xml:space="preserve"> (delen zodat de </w:t>
+        <w:t xml:space="preserve"> in de buurt zijn.</w:t>
+      </w:r>
+      <w:r>
+        <w:rPr>
+          <w:lang w:val="nl-BE"/>
+        </w:rPr>
+        <w:t xml:space="preserve"> Hierdoor wordt de som van </w:t>
       </w:r>
       <w:proofErr w:type="spellStart"/>
       <w:r>
@@ -1420,76 +1431,21 @@
         <w:rPr>
           <w:lang w:val="nl-BE"/>
         </w:rPr>
-        <w:t xml:space="preserve"> ook nog een relevante rol zou spelen). Dit wil zeggen dat een veld waar veel </w:t>
+        <w:t xml:space="preserve"> + </w:t>
       </w:r>
       <w:proofErr w:type="spellStart"/>
       <w:r>
         <w:rPr>
           <w:lang w:val="nl-BE"/>
         </w:rPr>
-        <w:t>dots</w:t>
+        <w:t>heuristic</w:t>
       </w:r>
       <w:proofErr w:type="spellEnd"/>
       <w:r>
         <w:rPr>
           <w:lang w:val="nl-BE"/>
         </w:rPr>
-        <w:t xml:space="preserve"> in de buurt zijn, een lagere heuristiek zou krijgen dan een veld waar weinig </w:t>
-      </w:r>
-      <w:proofErr w:type="spellStart"/>
-      <w:r>
-        <w:rPr>
-          <w:lang w:val="nl-BE"/>
-        </w:rPr>
-        <w:t>dots</w:t>
-      </w:r>
-      <w:proofErr w:type="spellEnd"/>
-      <w:r>
-        <w:rPr>
-          <w:lang w:val="nl-BE"/>
-        </w:rPr>
-        <w:t xml:space="preserve"> in de buurt zijn.</w:t>
-      </w:r>
-      <w:r>
-        <w:rPr>
-          <w:lang w:val="nl-BE"/>
-        </w:rPr>
-        <w:t xml:space="preserve"> Hierdoor wordt de som van </w:t>
-      </w:r>
-      <w:proofErr w:type="spellStart"/>
-      <w:r>
-        <w:rPr>
-          <w:lang w:val="nl-BE"/>
-        </w:rPr>
-        <w:t>cost</w:t>
-      </w:r>
-      <w:proofErr w:type="spellEnd"/>
-      <w:r>
-        <w:rPr>
-          <w:lang w:val="nl-BE"/>
-        </w:rPr>
-        <w:t xml:space="preserve"> + </w:t>
-      </w:r>
-      <w:proofErr w:type="spellStart"/>
-      <w:r>
-        <w:rPr>
-          <w:lang w:val="nl-BE"/>
-        </w:rPr>
-        <w:t>heuristic</w:t>
-      </w:r>
-      <w:proofErr w:type="spellEnd"/>
-      <w:r>
-        <w:rPr>
-          <w:lang w:val="nl-BE"/>
-        </w:rPr>
-        <w:t xml:space="preserve"> lager waardoor dit veld sneller bezocht zal worden en dus als beter beschouwd zal worden. Bijgevolg zullen er minder </w:t>
-      </w:r>
-      <w:r>
-        <w:rPr>
-          <w:lang w:val="nl-BE"/>
-        </w:rPr>
-        <w:lastRenderedPageBreak/>
-        <w:t>nodes bezocht moeten worden om een ideaal pad te vinden.</w:t>
+        <w:t xml:space="preserve"> lager waardoor dit veld sneller bezocht zal worden en dus als beter beschouwd zal worden. Bijgevolg zullen er minder nodes bezocht moeten worden om een ideaal pad te vinden.</w:t>
       </w:r>
       <w:r>
         <w:rPr>
@@ -1608,21 +1564,7 @@
         <w:rPr>
           <w:lang w:val="nl-BE"/>
         </w:rPr>
-        <w:t xml:space="preserve"> te gaan en aan de hand van Manhattan </w:t>
-      </w:r>
-      <w:proofErr w:type="spellStart"/>
-      <w:r>
-        <w:rPr>
-          <w:lang w:val="nl-BE"/>
-        </w:rPr>
-        <w:t>Distance</w:t>
-      </w:r>
-      <w:proofErr w:type="spellEnd"/>
-      <w:r>
-        <w:rPr>
-          <w:lang w:val="nl-BE"/>
-        </w:rPr>
-        <w:t xml:space="preserve"> de meest nabije food dot te bepalen. Daarna zou er een pad naar gezocht moeten worden</w:t>
+        <w:t xml:space="preserve"> te gaan en aan de hand van Manhattan Distance de meest nabije food dot te bepalen. Daarna zou er een pad naar gezocht moeten worden</w:t>
       </w:r>
       <w:r>
         <w:rPr>
@@ -4662,7 +4604,7 @@
 </file>
 
 <file path=customXml/itemProps1.xml><?xml version="1.0" encoding="utf-8"?>
-<ds:datastoreItem xmlns:ds="http://schemas.openxmlformats.org/officeDocument/2006/customXml" ds:itemID="{A15C96A6-3D90-489C-93AA-9433201B87C5}">
+<ds:datastoreItem xmlns:ds="http://schemas.openxmlformats.org/officeDocument/2006/customXml" ds:itemID="{CF718D52-835A-45CE-B6B0-D3A3C76B9FE0}">
   <ds:schemaRefs>
     <ds:schemaRef ds:uri="http://schemas.openxmlformats.org/officeDocument/2006/bibliography"/>
   </ds:schemaRefs>

</xml_diff>